<commit_message>
Fixed action insertion bug
</commit_message>
<xml_diff>
--- a/EzAutomator Manual.docx
+++ b/EzAutomator Manual.docx
@@ -1,6 +1,6 @@
 
 <file path=word/document.xml><?xml version="1.0" encoding="utf-8"?>
-<w:document xmlns:wpc="http://schemas.microsoft.com/office/word/2010/wordprocessingCanvas" xmlns:mc="http://schemas.openxmlformats.org/markup-compatibility/2006" xmlns:o="urn:schemas-microsoft-com:office:office" xmlns:r="http://schemas.openxmlformats.org/officeDocument/2006/relationships" xmlns:m="http://schemas.openxmlformats.org/officeDocument/2006/math" xmlns:v="urn:schemas-microsoft-com:vml" xmlns:wp14="http://schemas.microsoft.com/office/word/2010/wordprocessingDrawing" xmlns:wp="http://schemas.openxmlformats.org/drawingml/2006/wordprocessingDrawing" xmlns:w10="urn:schemas-microsoft-com:office:word" xmlns:w="http://schemas.openxmlformats.org/wordprocessingml/2006/main" xmlns:w14="http://schemas.microsoft.com/office/word/2010/wordml" xmlns:wpg="http://schemas.microsoft.com/office/word/2010/wordprocessingGroup" xmlns:wpi="http://schemas.microsoft.com/office/word/2010/wordprocessingInk" xmlns:wne="http://schemas.microsoft.com/office/word/2006/wordml" xmlns:wps="http://schemas.microsoft.com/office/word/2010/wordprocessingShape" mc:Ignorable="w14 wp14">
+<w:document xmlns:wpc="http://schemas.microsoft.com/office/word/2010/wordprocessingCanvas" xmlns:cx="http://schemas.microsoft.com/office/drawing/2014/chartex" xmlns:cx1="http://schemas.microsoft.com/office/drawing/2015/9/8/chartex" xmlns:cx2="http://schemas.microsoft.com/office/drawing/2015/10/21/chartex" xmlns:cx3="http://schemas.microsoft.com/office/drawing/2016/5/9/chartex" xmlns:cx4="http://schemas.microsoft.com/office/drawing/2016/5/10/chartex" xmlns:cx5="http://schemas.microsoft.com/office/drawing/2016/5/11/chartex" xmlns:cx6="http://schemas.microsoft.com/office/drawing/2016/5/12/chartex" xmlns:cx7="http://schemas.microsoft.com/office/drawing/2016/5/13/chartex" xmlns:cx8="http://schemas.microsoft.com/office/drawing/2016/5/14/chartex" xmlns:mc="http://schemas.openxmlformats.org/markup-compatibility/2006" xmlns:aink="http://schemas.microsoft.com/office/drawing/2016/ink" xmlns:am3d="http://schemas.microsoft.com/office/drawing/2017/model3d" xmlns:o="urn:schemas-microsoft-com:office:office" xmlns:r="http://schemas.openxmlformats.org/officeDocument/2006/relationships" xmlns:m="http://schemas.openxmlformats.org/officeDocument/2006/math" xmlns:v="urn:schemas-microsoft-com:vml" xmlns:wp14="http://schemas.microsoft.com/office/word/2010/wordprocessingDrawing" xmlns:wp="http://schemas.openxmlformats.org/drawingml/2006/wordprocessingDrawing" xmlns:w10="urn:schemas-microsoft-com:office:word" xmlns:w="http://schemas.openxmlformats.org/wordprocessingml/2006/main" xmlns:w14="http://schemas.microsoft.com/office/word/2010/wordml" xmlns:w15="http://schemas.microsoft.com/office/word/2012/wordml" xmlns:w16cid="http://schemas.microsoft.com/office/word/2016/wordml/cid" xmlns:w16se="http://schemas.microsoft.com/office/word/2015/wordml/symex" xmlns:wpg="http://schemas.microsoft.com/office/word/2010/wordprocessingGroup" xmlns:wpi="http://schemas.microsoft.com/office/word/2010/wordprocessingInk" xmlns:wne="http://schemas.microsoft.com/office/word/2006/wordml" xmlns:wps="http://schemas.microsoft.com/office/word/2010/wordprocessingShape" mc:Ignorable="w14 w15 w16se w16cid wp14">
   <w:body>
     <w:p>
       <w:pPr>
@@ -16,7 +16,7 @@
         <mc:AlternateContent>
           <mc:Choice Requires="wps">
             <w:drawing>
-              <wp:anchor distT="0" distB="0" distL="114300" distR="114300" simplePos="0" relativeHeight="251706368" behindDoc="0" locked="0" layoutInCell="1" allowOverlap="1">
+              <wp:anchor distT="0" distB="0" distL="114300" distR="114300" simplePos="0" relativeHeight="251706368" behindDoc="0" locked="0" layoutInCell="1" allowOverlap="1" wp14:anchorId="64EC782F" wp14:editId="5ECB9869">
                 <wp:simplePos x="0" y="0"/>
                 <wp:positionH relativeFrom="column">
                   <wp:posOffset>-104775</wp:posOffset>
@@ -111,7 +111,7 @@
           </mc:Choice>
           <mc:Fallback>
             <w:pict>
-              <v:shapetype id="_x0000_t202" coordsize="21600,21600" o:spt="202" path="m,l,21600r21600,l21600,xe">
+              <v:shapetype w14:anchorId="64EC782F" id="_x0000_t202" coordsize="21600,21600" o:spt="202" path="m,l,21600r21600,l21600,xe">
                 <v:stroke joinstyle="miter"/>
                 <v:path gradientshapeok="t" o:connecttype="rect"/>
               </v:shapetype>
@@ -154,7 +154,7 @@
         <mc:AlternateContent>
           <mc:Choice Requires="wps">
             <w:drawing>
-              <wp:anchor distT="0" distB="0" distL="114300" distR="114300" simplePos="0" relativeHeight="251663360" behindDoc="0" locked="0" layoutInCell="1" allowOverlap="1">
+              <wp:anchor distT="0" distB="0" distL="114300" distR="114300" simplePos="0" relativeHeight="251663360" behindDoc="0" locked="0" layoutInCell="1" allowOverlap="1" wp14:anchorId="43A2DF38" wp14:editId="5A5A3079">
                 <wp:simplePos x="0" y="0"/>
                 <wp:positionH relativeFrom="column">
                   <wp:posOffset>2876550</wp:posOffset>
@@ -239,7 +239,7 @@
           </mc:Choice>
           <mc:Fallback>
             <w:pict>
-              <v:shape id="Text Box 4" o:spid="_x0000_s1027" type="#_x0000_t202" style="position:absolute;margin-left:226.5pt;margin-top:91.85pt;width:251.25pt;height:76.5pt;z-index:251663360;visibility:visible;mso-wrap-style:square;mso-width-percent:0;mso-height-percent:0;mso-wrap-distance-left:9pt;mso-wrap-distance-top:0;mso-wrap-distance-right:9pt;mso-wrap-distance-bottom:0;mso-position-horizontal:absolute;mso-position-horizontal-relative:text;mso-position-vertical:absolute;mso-position-vertical-relative:text;mso-width-percent:0;mso-height-percent:0;mso-width-relative:margin;mso-height-relative:margin;v-text-anchor:top" o:gfxdata="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" filled="f" stroked="f">
+              <v:shape w14:anchorId="43A2DF38" id="Text Box 4" o:spid="_x0000_s1027" type="#_x0000_t202" style="position:absolute;margin-left:226.5pt;margin-top:91.85pt;width:251.25pt;height:76.5pt;z-index:251663360;visibility:visible;mso-wrap-style:square;mso-width-percent:0;mso-height-percent:0;mso-wrap-distance-left:9pt;mso-wrap-distance-top:0;mso-wrap-distance-right:9pt;mso-wrap-distance-bottom:0;mso-position-horizontal:absolute;mso-position-horizontal-relative:text;mso-position-vertical:absolute;mso-position-vertical-relative:text;mso-width-percent:0;mso-height-percent:0;mso-width-relative:margin;mso-height-relative:margin;v-text-anchor:top" o:gfxdata="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" filled="f" stroked="f">
                 <v:textbox>
                   <w:txbxContent>
                     <w:p>
@@ -268,7 +268,7 @@
         <mc:AlternateContent>
           <mc:Choice Requires="wps">
             <w:drawing>
-              <wp:anchor distT="0" distB="0" distL="114300" distR="114300" simplePos="0" relativeHeight="251664384" behindDoc="0" locked="0" layoutInCell="1" allowOverlap="1">
+              <wp:anchor distT="0" distB="0" distL="114300" distR="114300" simplePos="0" relativeHeight="251664384" behindDoc="0" locked="0" layoutInCell="1" allowOverlap="1" wp14:anchorId="51027696" wp14:editId="668C3028">
                 <wp:simplePos x="0" y="0"/>
                 <wp:positionH relativeFrom="column">
                   <wp:posOffset>-104775</wp:posOffset>
@@ -329,7 +329,7 @@
           </mc:Choice>
           <mc:Fallback>
             <w:pict>
-              <v:shapetype id="_x0000_t32" coordsize="21600,21600" o:spt="32" o:oned="t" path="m,l21600,21600e" filled="f">
+              <v:shapetype w14:anchorId="2DD1CF28" id="_x0000_t32" coordsize="21600,21600" o:spt="32" o:oned="t" path="m,l21600,21600e" filled="f">
                 <v:path arrowok="t" fillok="f" o:connecttype="none"/>
                 <o:lock v:ext="edit" shapetype="t"/>
               </v:shapetype>
@@ -346,7 +346,7 @@
         <mc:AlternateContent>
           <mc:Choice Requires="wps">
             <w:drawing>
-              <wp:anchor distT="0" distB="0" distL="114300" distR="114300" simplePos="0" relativeHeight="251662336" behindDoc="0" locked="0" layoutInCell="1" allowOverlap="1">
+              <wp:anchor distT="0" distB="0" distL="114300" distR="114300" simplePos="0" relativeHeight="251662336" behindDoc="0" locked="0" layoutInCell="1" allowOverlap="1" wp14:anchorId="2B205C4E" wp14:editId="1381D3C9">
                 <wp:simplePos x="0" y="0"/>
                 <wp:positionH relativeFrom="column">
                   <wp:posOffset>298450</wp:posOffset>
@@ -419,7 +419,7 @@
                                 <w:sz w:val="122"/>
                               </w:rPr>
                               <w:drawing>
-                                <wp:inline distT="0" distB="0" distL="0" distR="0">
+                                <wp:inline distT="0" distB="0" distL="0" distR="0" wp14:anchorId="7E202679" wp14:editId="3270DAF5">
                                   <wp:extent cx="4966335" cy="6274676"/>
                                   <wp:effectExtent l="19050" t="0" r="5715" b="0"/>
                                   <wp:docPr id="2" name="Picture 1" descr="C:\Program Files\Microsoft Office\MEDIA\CAGCAT10\j0215086.wmf"/>
@@ -436,7 +436,7 @@
                                           </pic:cNvPicPr>
                                         </pic:nvPicPr>
                                         <pic:blipFill>
-                                          <a:blip r:embed="rId6"/>
+                                          <a:blip r:embed="rId5"/>
                                           <a:srcRect/>
                                           <a:stretch>
                                             <a:fillRect/>
@@ -484,7 +484,7 @@
           </mc:Choice>
           <mc:Fallback>
             <w:pict>
-              <v:shape id="Text Box 3" o:spid="_x0000_s1028" type="#_x0000_t202" style="position:absolute;margin-left:23.5pt;margin-top:161.2pt;width:407.45pt;height:522.4pt;z-index:251662336;visibility:visible;mso-wrap-style:none;mso-width-percent:0;mso-height-percent:0;mso-wrap-distance-left:9pt;mso-wrap-distance-top:0;mso-wrap-distance-right:9pt;mso-wrap-distance-bottom:0;mso-position-horizontal:absolute;mso-position-horizontal-relative:text;mso-position-vertical:absolute;mso-position-vertical-relative:text;mso-width-percent:0;mso-height-percent:0;mso-width-relative:margin;mso-height-relative:margin;v-text-anchor:top" o:gfxdata="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" filled="f" stroked="f">
+              <v:shape w14:anchorId="2B205C4E" id="Text Box 3" o:spid="_x0000_s1028" type="#_x0000_t202" style="position:absolute;margin-left:23.5pt;margin-top:161.2pt;width:407.45pt;height:522.4pt;z-index:251662336;visibility:visible;mso-wrap-style:none;mso-width-percent:0;mso-height-percent:0;mso-wrap-distance-left:9pt;mso-wrap-distance-top:0;mso-wrap-distance-right:9pt;mso-wrap-distance-bottom:0;mso-position-horizontal:absolute;mso-position-horizontal-relative:text;mso-position-vertical:absolute;mso-position-vertical-relative:text;mso-width-percent:0;mso-height-percent:0;mso-width-relative:margin;mso-height-relative:margin;v-text-anchor:top" o:gfxdata="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" filled="f" stroked="f">
                 <v:textbox style="mso-fit-shape-to-text:t">
                   <w:txbxContent>
                     <w:p>
@@ -505,7 +505,7 @@
                           <w:sz w:val="122"/>
                         </w:rPr>
                         <w:drawing>
-                          <wp:inline distT="0" distB="0" distL="0" distR="0">
+                          <wp:inline distT="0" distB="0" distL="0" distR="0" wp14:anchorId="7E202679" wp14:editId="3270DAF5">
                             <wp:extent cx="4966335" cy="6274676"/>
                             <wp:effectExtent l="19050" t="0" r="5715" b="0"/>
                             <wp:docPr id="2" name="Picture 1" descr="C:\Program Files\Microsoft Office\MEDIA\CAGCAT10\j0215086.wmf"/>
@@ -522,7 +522,7 @@
                                     </pic:cNvPicPr>
                                   </pic:nvPicPr>
                                   <pic:blipFill>
-                                    <a:blip r:embed="rId6"/>
+                                    <a:blip r:embed="rId5"/>
                                     <a:srcRect/>
                                     <a:stretch>
                                       <a:fillRect/>
@@ -566,7 +566,7 @@
         <mc:AlternateContent>
           <mc:Choice Requires="wps">
             <w:drawing>
-              <wp:anchor distT="0" distB="0" distL="114300" distR="114300" simplePos="0" relativeHeight="251658240" behindDoc="0" locked="0" layoutInCell="1" allowOverlap="1">
+              <wp:anchor distT="0" distB="0" distL="114300" distR="114300" simplePos="0" relativeHeight="251658240" behindDoc="0" locked="0" layoutInCell="1" allowOverlap="1" wp14:anchorId="76A68961" wp14:editId="6DF13364">
                 <wp:simplePos x="0" y="0"/>
                 <wp:positionH relativeFrom="column">
                   <wp:posOffset>-104775</wp:posOffset>
@@ -639,7 +639,7 @@
           </mc:Choice>
           <mc:Fallback>
             <w:pict>
-              <v:rect id="Rectangle 2" o:spid="_x0000_s1026" style="position:absolute;margin-left:-8.25pt;margin-top:-6.75pt;width:486pt;height:682.5pt;z-index:251658240;visibility:visible;mso-wrap-style:square;mso-width-percent:0;mso-height-percent:0;mso-wrap-distance-left:9pt;mso-wrap-distance-top:0;mso-wrap-distance-right:9pt;mso-wrap-distance-bottom:0;mso-position-horizontal:absolute;mso-position-horizontal-relative:text;mso-position-vertical:absolute;mso-position-vertical-relative:text;mso-width-percent:0;mso-height-percent:0;mso-width-relative:page;mso-height-relative:page;v-text-anchor:top" o:gfxdata="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" filled="f" strokecolor="#063995" strokeweight="2.25pt">
+              <v:rect w14:anchorId="0A154CD6" id="Rectangle 2" o:spid="_x0000_s1026" style="position:absolute;margin-left:-8.25pt;margin-top:-6.75pt;width:486pt;height:682.5pt;z-index:251658240;visibility:visible;mso-wrap-style:square;mso-width-percent:0;mso-height-percent:0;mso-wrap-distance-left:9pt;mso-wrap-distance-top:0;mso-wrap-distance-right:9pt;mso-wrap-distance-bottom:0;mso-position-horizontal:absolute;mso-position-horizontal-relative:text;mso-position-vertical:absolute;mso-position-vertical-relative:text;mso-width-percent:0;mso-height-percent:0;mso-width-relative:page;mso-height-relative:page;v-text-anchor:top" o:gfxdata="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" filled="f" strokecolor="#063995" strokeweight="2.25pt">
                 <v:fill color2="#063995" rotate="t" focus="100%" type="gradient"/>
               </v:rect>
             </w:pict>
@@ -668,13 +668,145 @@
         <mc:AlternateContent>
           <mc:Choice Requires="wps">
             <w:drawing>
-              <wp:anchor distT="0" distB="0" distL="114300" distR="114300" simplePos="0" relativeHeight="251718656" behindDoc="0" locked="0" layoutInCell="1" allowOverlap="1" wp14:anchorId="261302BC" wp14:editId="425CBC2A">
+              <wp:anchor distT="0" distB="0" distL="114300" distR="114300" simplePos="0" relativeHeight="251664384" behindDoc="0" locked="0" layoutInCell="1" allowOverlap="1" wp14:anchorId="6AF5DABF" wp14:editId="067BE0CF">
                 <wp:simplePos x="0" y="0"/>
                 <wp:positionH relativeFrom="column">
-                  <wp:posOffset>1457325</wp:posOffset>
+                  <wp:posOffset>0</wp:posOffset>
                 </wp:positionH>
                 <wp:positionV relativeFrom="paragraph">
-                  <wp:posOffset>255905</wp:posOffset>
+                  <wp:posOffset>201930</wp:posOffset>
+                </wp:positionV>
+                <wp:extent cx="1885950" cy="847725"/>
+                <wp:effectExtent l="0" t="0" r="0" b="9525"/>
+                <wp:wrapNone/>
+                <wp:docPr id="55" name="Text Box 44"/>
+                <wp:cNvGraphicFramePr>
+                  <a:graphicFrameLocks xmlns:a="http://schemas.openxmlformats.org/drawingml/2006/main"/>
+                </wp:cNvGraphicFramePr>
+                <a:graphic xmlns:a="http://schemas.openxmlformats.org/drawingml/2006/main">
+                  <a:graphicData uri="http://schemas.microsoft.com/office/word/2010/wordprocessingShape">
+                    <wps:wsp>
+                      <wps:cNvSpPr txBox="1">
+                        <a:spLocks noChangeArrowheads="1"/>
+                      </wps:cNvSpPr>
+                      <wps:spPr bwMode="auto">
+                        <a:xfrm>
+                          <a:off x="0" y="0"/>
+                          <a:ext cx="1885950" cy="847725"/>
+                        </a:xfrm>
+                        <a:prstGeom prst="rect">
+                          <a:avLst/>
+                        </a:prstGeom>
+                        <a:noFill/>
+                        <a:ln>
+                          <a:noFill/>
+                        </a:ln>
+                        <a:extLst>
+                          <a:ext uri="{909E8E84-426E-40DD-AFC4-6F175D3DCCD1}">
+                            <a14:hiddenFill xmlns:a14="http://schemas.microsoft.com/office/drawing/2010/main">
+                              <a:solidFill>
+                                <a:srgbClr val="FFFFFF"/>
+                              </a:solidFill>
+                            </a14:hiddenFill>
+                          </a:ext>
+                          <a:ext uri="{91240B29-F687-4F45-9708-019B960494DF}">
+                            <a14:hiddenLine xmlns:a14="http://schemas.microsoft.com/office/drawing/2010/main" w="9525">
+                              <a:solidFill>
+                                <a:srgbClr val="000000"/>
+                              </a:solidFill>
+                              <a:miter lim="800000"/>
+                              <a:headEnd/>
+                              <a:tailEnd/>
+                            </a14:hiddenLine>
+                          </a:ext>
+                        </a:extLst>
+                      </wps:spPr>
+                      <wps:txbx>
+                        <w:txbxContent>
+                          <w:p>
+                            <w:pPr>
+                              <w:jc w:val="center"/>
+                              <w:rPr>
+                                <w:b/>
+                                <w:color w:val="BFBFBF" w:themeColor="background1" w:themeShade="BF"/>
+                                <w:sz w:val="40"/>
+                                <w:u w:val="single"/>
+                              </w:rPr>
+                            </w:pPr>
+                            <w:r>
+                              <w:rPr>
+                                <w:b/>
+                                <w:color w:val="BFBFBF" w:themeColor="background1" w:themeShade="BF"/>
+                                <w:sz w:val="40"/>
+                                <w:u w:val="single"/>
+                              </w:rPr>
+                              <w:t>Available Actions</w:t>
+                            </w:r>
+                          </w:p>
+                        </w:txbxContent>
+                      </wps:txbx>
+                      <wps:bodyPr rot="0" vert="horz" wrap="square" lIns="91440" tIns="45720" rIns="91440" bIns="45720" anchor="t" anchorCtr="0" upright="1">
+                        <a:noAutofit/>
+                      </wps:bodyPr>
+                    </wps:wsp>
+                  </a:graphicData>
+                </a:graphic>
+                <wp14:sizeRelH relativeFrom="margin">
+                  <wp14:pctWidth>0</wp14:pctWidth>
+                </wp14:sizeRelH>
+                <wp14:sizeRelV relativeFrom="margin">
+                  <wp14:pctHeight>0</wp14:pctHeight>
+                </wp14:sizeRelV>
+              </wp:anchor>
+            </w:drawing>
+          </mc:Choice>
+          <mc:Fallback>
+            <w:pict>
+              <v:shape w14:anchorId="6AF5DABF" id="Text Box 44" o:spid="_x0000_s1029" type="#_x0000_t202" style="position:absolute;margin-left:0;margin-top:15.9pt;width:148.5pt;height:66.75pt;z-index:251664384;visibility:visible;mso-wrap-style:square;mso-width-percent:0;mso-height-percent:0;mso-wrap-distance-left:9pt;mso-wrap-distance-top:0;mso-wrap-distance-right:9pt;mso-wrap-distance-bottom:0;mso-position-horizontal:absolute;mso-position-horizontal-relative:text;mso-position-vertical:absolute;mso-position-vertical-relative:text;mso-width-percent:0;mso-height-percent:0;mso-width-relative:margin;mso-height-relative:margin;v-text-anchor:top" o:gfxdata="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" filled="f" stroked="f">
+                <v:textbox>
+                  <w:txbxContent>
+                    <w:p>
+                      <w:pPr>
+                        <w:jc w:val="center"/>
+                        <w:rPr>
+                          <w:b/>
+                          <w:color w:val="BFBFBF" w:themeColor="background1" w:themeShade="BF"/>
+                          <w:sz w:val="40"/>
+                          <w:u w:val="single"/>
+                        </w:rPr>
+                      </w:pPr>
+                      <w:r>
+                        <w:rPr>
+                          <w:b/>
+                          <w:color w:val="BFBFBF" w:themeColor="background1" w:themeShade="BF"/>
+                          <w:sz w:val="40"/>
+                          <w:u w:val="single"/>
+                        </w:rPr>
+                        <w:t>Available Actions</w:t>
+                      </w:r>
+                    </w:p>
+                  </w:txbxContent>
+                </v:textbox>
+              </v:shape>
+            </w:pict>
+          </mc:Fallback>
+        </mc:AlternateContent>
+      </w:r>
+      <w:r>
+        <w:rPr>
+          <w:noProof/>
+          <w:sz w:val="24"/>
+        </w:rPr>
+        <mc:AlternateContent>
+          <mc:Choice Requires="wps">
+            <w:drawing>
+              <wp:anchor distT="0" distB="0" distL="114300" distR="114300" simplePos="0" relativeHeight="251683840" behindDoc="0" locked="0" layoutInCell="1" allowOverlap="1" wp14:anchorId="594D658F" wp14:editId="549A6262">
+                <wp:simplePos x="0" y="0"/>
+                <wp:positionH relativeFrom="column">
+                  <wp:posOffset>1876425</wp:posOffset>
+                </wp:positionH>
+                <wp:positionV relativeFrom="paragraph">
+                  <wp:posOffset>227330</wp:posOffset>
                 </wp:positionV>
                 <wp:extent cx="4171950" cy="1024890"/>
                 <wp:effectExtent l="0" t="0" r="0" b="3810"/>
@@ -755,7 +887,7 @@
           </mc:Choice>
           <mc:Fallback>
             <w:pict>
-              <v:shape id="Text Box 45" o:spid="_x0000_s1029" type="#_x0000_t202" style="position:absolute;margin-left:114.75pt;margin-top:20.15pt;width:328.5pt;height:80.7pt;z-index:251718656;visibility:visible;mso-wrap-style:square;mso-width-percent:0;mso-height-percent:0;mso-wrap-distance-left:9pt;mso-wrap-distance-top:0;mso-wrap-distance-right:9pt;mso-wrap-distance-bottom:0;mso-position-horizontal:absolute;mso-position-horizontal-relative:text;mso-position-vertical:absolute;mso-position-vertical-relative:text;mso-width-percent:0;mso-height-percent:0;mso-width-relative:margin;mso-height-relative:margin;v-text-anchor:top" o:gfxdata="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" filled="f" stroked="f">
+              <v:shape w14:anchorId="594D658F" id="Text Box 45" o:spid="_x0000_s1030" type="#_x0000_t202" style="position:absolute;margin-left:147.75pt;margin-top:17.9pt;width:328.5pt;height:80.7pt;z-index:251683840;visibility:visible;mso-wrap-style:square;mso-width-percent:0;mso-height-percent:0;mso-wrap-distance-left:9pt;mso-wrap-distance-top:0;mso-wrap-distance-right:9pt;mso-wrap-distance-bottom:0;mso-position-horizontal:absolute;mso-position-horizontal-relative:text;mso-position-vertical:absolute;mso-position-vertical-relative:text;mso-width-percent:0;mso-height-percent:0;mso-width-relative:margin;mso-height-relative:margin;v-text-anchor:top" o:gfxdata="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" filled="f" stroked="f">
                 <v:textbox>
                   <w:txbxContent>
                     <w:p>
@@ -786,13 +918,13 @@
         <mc:AlternateContent>
           <mc:Choice Requires="wps">
             <w:drawing>
-              <wp:anchor distT="0" distB="0" distL="114300" distR="114300" simplePos="0" relativeHeight="251716608" behindDoc="0" locked="0" layoutInCell="1" allowOverlap="1" wp14:anchorId="24A99340" wp14:editId="1882CB5B">
+              <wp:anchor distT="0" distB="0" distL="114300" distR="114300" simplePos="0" relativeHeight="251660288" behindDoc="0" locked="0" layoutInCell="1" allowOverlap="1" wp14:anchorId="2A41A643" wp14:editId="68D427A4">
                 <wp:simplePos x="0" y="0"/>
                 <wp:positionH relativeFrom="column">
-                  <wp:posOffset>-371475</wp:posOffset>
+                  <wp:posOffset>19050</wp:posOffset>
                 </wp:positionH>
                 <wp:positionV relativeFrom="paragraph">
-                  <wp:posOffset>-135255</wp:posOffset>
+                  <wp:posOffset>-152400</wp:posOffset>
                 </wp:positionV>
                 <wp:extent cx="6172200" cy="8667750"/>
                 <wp:effectExtent l="19050" t="19050" r="19050" b="19050"/>
@@ -859,7 +991,7 @@
           </mc:Choice>
           <mc:Fallback>
             <w:pict>
-              <v:rect id="Rectangle 13" o:spid="_x0000_s1026" style="position:absolute;margin-left:-29.25pt;margin-top:-10.65pt;width:486pt;height:682.5pt;z-index:251716608;visibility:visible;mso-wrap-style:square;mso-width-percent:0;mso-height-percent:0;mso-wrap-distance-left:9pt;mso-wrap-distance-top:0;mso-wrap-distance-right:9pt;mso-wrap-distance-bottom:0;mso-position-horizontal:absolute;mso-position-horizontal-relative:text;mso-position-vertical:absolute;mso-position-vertical-relative:text;mso-width-percent:0;mso-height-percent:0;mso-width-relative:page;mso-height-relative:page;v-text-anchor:top" o:gfxdata="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" filled="f" strokecolor="#063995" strokeweight="2.25pt">
+              <v:rect w14:anchorId="68A3DF10" id="Rectangle 13" o:spid="_x0000_s1026" style="position:absolute;margin-left:1.5pt;margin-top:-12pt;width:486pt;height:682.5pt;z-index:251660288;visibility:visible;mso-wrap-style:square;mso-width-percent:0;mso-height-percent:0;mso-wrap-distance-left:9pt;mso-wrap-distance-top:0;mso-wrap-distance-right:9pt;mso-wrap-distance-bottom:0;mso-position-horizontal:absolute;mso-position-horizontal-relative:text;mso-position-vertical:absolute;mso-position-vertical-relative:text;mso-width-percent:0;mso-height-percent:0;mso-width-relative:page;mso-height-relative:page;v-text-anchor:top" o:gfxdata="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" filled="f" strokecolor="#063995" strokeweight="2.25pt">
                 <v:fill color2="#063995" rotate="t" focus="100%" type="gradient"/>
               </v:rect>
             </w:pict>
@@ -874,13 +1006,13 @@
         <mc:AlternateContent>
           <mc:Choice Requires="wps">
             <w:drawing>
-              <wp:anchor distT="0" distB="0" distL="114300" distR="114300" simplePos="0" relativeHeight="251715584" behindDoc="0" locked="0" layoutInCell="1" allowOverlap="1" wp14:anchorId="6CC01203" wp14:editId="1F7FE086">
+              <wp:anchor distT="0" distB="0" distL="114300" distR="114300" simplePos="0" relativeHeight="251640832" behindDoc="0" locked="0" layoutInCell="1" allowOverlap="1" wp14:anchorId="55843555" wp14:editId="01478470">
                 <wp:simplePos x="0" y="0"/>
                 <wp:positionH relativeFrom="column">
-                  <wp:posOffset>-361950</wp:posOffset>
+                  <wp:posOffset>28575</wp:posOffset>
                 </wp:positionH>
                 <wp:positionV relativeFrom="paragraph">
-                  <wp:posOffset>-125730</wp:posOffset>
+                  <wp:posOffset>-144780</wp:posOffset>
                 </wp:positionV>
                 <wp:extent cx="1790700" cy="8667750"/>
                 <wp:effectExtent l="0" t="0" r="0" b="0"/>
@@ -942,11 +1074,19 @@
           </mc:Choice>
           <mc:Fallback>
             <w:pict>
-              <v:rect id="Rectangle 46" o:spid="_x0000_s1026" style="position:absolute;margin-left:-28.5pt;margin-top:-9.9pt;width:141pt;height:682.5pt;z-index:251715584;visibility:visible;mso-wrap-style:square;mso-width-percent:0;mso-height-percent:0;mso-wrap-distance-left:9pt;mso-wrap-distance-top:0;mso-wrap-distance-right:9pt;mso-wrap-distance-bottom:0;mso-position-horizontal:absolute;mso-position-horizontal-relative:text;mso-position-vertical:absolute;mso-position-vertical-relative:text;mso-width-percent:0;mso-height-percent:0;mso-width-relative:page;mso-height-relative:page;v-text-anchor:top" o:gfxdata="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" fillcolor="#31849b [2408]" stroked="f"/>
+              <v:rect w14:anchorId="0B8AC0F6" id="Rectangle 46" o:spid="_x0000_s1026" style="position:absolute;margin-left:2.25pt;margin-top:-11.4pt;width:141pt;height:682.5pt;z-index:251640832;visibility:visible;mso-wrap-style:square;mso-width-percent:0;mso-height-percent:0;mso-wrap-distance-left:9pt;mso-wrap-distance-top:0;mso-wrap-distance-right:9pt;mso-wrap-distance-bottom:0;mso-position-horizontal:absolute;mso-position-horizontal-relative:text;mso-position-vertical:absolute;mso-position-vertical-relative:text;mso-width-percent:0;mso-height-percent:0;mso-width-relative:page;mso-height-relative:page;v-text-anchor:top" o:gfxdata="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" fillcolor="#31849b [2408]" stroked="f"/>
             </w:pict>
           </mc:Fallback>
         </mc:AlternateContent>
       </w:r>
+    </w:p>
+    <w:p>
+      <w:pPr>
+        <w:rPr>
+          <w:sz w:val="24"/>
+        </w:rPr>
+      </w:pPr>
+      <w:bookmarkStart w:id="0" w:name="_GoBack"/>
       <w:r>
         <w:rPr>
           <w:noProof/>
@@ -955,13 +1095,13 @@
         <mc:AlternateContent>
           <mc:Choice Requires="wps">
             <w:drawing>
-              <wp:anchor distT="0" distB="0" distL="114300" distR="114300" simplePos="0" relativeHeight="251719680" behindDoc="0" locked="0" layoutInCell="1" allowOverlap="1" wp14:anchorId="07D529A8" wp14:editId="17ABD59F">
+              <wp:anchor distT="0" distB="0" distL="114300" distR="114300" simplePos="0" relativeHeight="251689984" behindDoc="0" locked="0" layoutInCell="1" allowOverlap="1" wp14:anchorId="0CE565A7" wp14:editId="671B1C2A">
                 <wp:simplePos x="0" y="0"/>
                 <wp:positionH relativeFrom="column">
-                  <wp:posOffset>-428625</wp:posOffset>
+                  <wp:posOffset>-47625</wp:posOffset>
                 </wp:positionH>
                 <wp:positionV relativeFrom="paragraph">
-                  <wp:posOffset>1693545</wp:posOffset>
+                  <wp:posOffset>1314450</wp:posOffset>
                 </wp:positionV>
                 <wp:extent cx="1885950" cy="781050"/>
                 <wp:effectExtent l="0" t="0" r="0" b="0"/>
@@ -1049,7 +1189,7 @@
           </mc:Choice>
           <mc:Fallback>
             <w:pict>
-              <v:shape id="Text Box 57" o:spid="_x0000_s1030" type="#_x0000_t202" style="position:absolute;margin-left:-33.75pt;margin-top:133.35pt;width:148.5pt;height:61.5pt;z-index:251719680;visibility:visible;mso-wrap-style:square;mso-width-percent:0;mso-height-percent:0;mso-wrap-distance-left:9pt;mso-wrap-distance-top:0;mso-wrap-distance-right:9pt;mso-wrap-distance-bottom:0;mso-position-horizontal:absolute;mso-position-horizontal-relative:text;mso-position-vertical:absolute;mso-position-vertical-relative:text;mso-width-percent:0;mso-height-percent:0;mso-width-relative:margin;mso-height-relative:margin;v-text-anchor:top" o:gfxdata="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" filled="f" stroked="f">
+              <v:shape w14:anchorId="0CE565A7" id="Text Box 57" o:spid="_x0000_s1031" type="#_x0000_t202" style="position:absolute;margin-left:-3.75pt;margin-top:103.5pt;width:148.5pt;height:61.5pt;z-index:251689984;visibility:visible;mso-wrap-style:square;mso-width-percent:0;mso-height-percent:0;mso-wrap-distance-left:9pt;mso-wrap-distance-top:0;mso-wrap-distance-right:9pt;mso-wrap-distance-bottom:0;mso-position-horizontal:absolute;mso-position-horizontal-relative:text;mso-position-vertical:absolute;mso-position-vertical-relative:text;mso-width-percent:0;mso-height-percent:0;mso-width-relative:margin;mso-height-relative:margin;v-text-anchor:top" o:gfxdata="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" filled="f" stroked="f">
                 <v:textbox>
                   <w:txbxContent>
                     <w:p>
@@ -1070,145 +1210,6 @@
                           <w:u w:val="single"/>
                         </w:rPr>
                         <w:t>Click on the screen</w:t>
-                      </w:r>
-                    </w:p>
-                  </w:txbxContent>
-                </v:textbox>
-              </v:shape>
-            </w:pict>
-          </mc:Fallback>
-        </mc:AlternateContent>
-      </w:r>
-    </w:p>
-    <w:p>
-      <w:pPr>
-        <w:rPr>
-          <w:sz w:val="24"/>
-        </w:rPr>
-      </w:pPr>
-      <w:r>
-        <w:rPr>
-          <w:noProof/>
-          <w:sz w:val="24"/>
-        </w:rPr>
-        <mc:AlternateContent>
-          <mc:Choice Requires="wps">
-            <w:drawing>
-              <wp:anchor distT="0" distB="0" distL="114300" distR="114300" simplePos="0" relativeHeight="251717632" behindDoc="0" locked="0" layoutInCell="1" allowOverlap="1" wp14:anchorId="362EE218" wp14:editId="3FA48870">
-                <wp:simplePos x="0" y="0"/>
-                <wp:positionH relativeFrom="column">
-                  <wp:posOffset>-361950</wp:posOffset>
-                </wp:positionH>
-                <wp:positionV relativeFrom="paragraph">
-                  <wp:posOffset>13335</wp:posOffset>
-                </wp:positionV>
-                <wp:extent cx="1885950" cy="847725"/>
-                <wp:effectExtent l="0" t="0" r="0" b="9525"/>
-                <wp:wrapNone/>
-                <wp:docPr id="55" name="Text Box 44"/>
-                <wp:cNvGraphicFramePr>
-                  <a:graphicFrameLocks xmlns:a="http://schemas.openxmlformats.org/drawingml/2006/main"/>
-                </wp:cNvGraphicFramePr>
-                <a:graphic xmlns:a="http://schemas.openxmlformats.org/drawingml/2006/main">
-                  <a:graphicData uri="http://schemas.microsoft.com/office/word/2010/wordprocessingShape">
-                    <wps:wsp>
-                      <wps:cNvSpPr txBox="1">
-                        <a:spLocks noChangeArrowheads="1"/>
-                      </wps:cNvSpPr>
-                      <wps:spPr bwMode="auto">
-                        <a:xfrm>
-                          <a:off x="0" y="0"/>
-                          <a:ext cx="1885950" cy="847725"/>
-                        </a:xfrm>
-                        <a:prstGeom prst="rect">
-                          <a:avLst/>
-                        </a:prstGeom>
-                        <a:noFill/>
-                        <a:ln>
-                          <a:noFill/>
-                        </a:ln>
-                        <a:extLst>
-                          <a:ext uri="{909E8E84-426E-40DD-AFC4-6F175D3DCCD1}">
-                            <a14:hiddenFill xmlns:a14="http://schemas.microsoft.com/office/drawing/2010/main">
-                              <a:solidFill>
-                                <a:srgbClr val="FFFFFF"/>
-                              </a:solidFill>
-                            </a14:hiddenFill>
-                          </a:ext>
-                          <a:ext uri="{91240B29-F687-4F45-9708-019B960494DF}">
-                            <a14:hiddenLine xmlns:a14="http://schemas.microsoft.com/office/drawing/2010/main" w="9525">
-                              <a:solidFill>
-                                <a:srgbClr val="000000"/>
-                              </a:solidFill>
-                              <a:miter lim="800000"/>
-                              <a:headEnd/>
-                              <a:tailEnd/>
-                            </a14:hiddenLine>
-                          </a:ext>
-                        </a:extLst>
-                      </wps:spPr>
-                      <wps:txbx>
-                        <w:txbxContent>
-                          <w:p>
-                            <w:pPr>
-                              <w:jc w:val="center"/>
-                              <w:rPr>
-                                <w:b/>
-                                <w:color w:val="BFBFBF" w:themeColor="background1" w:themeShade="BF"/>
-                                <w:sz w:val="40"/>
-                                <w:u w:val="single"/>
-                              </w:rPr>
-                            </w:pPr>
-                            <w:r>
-                              <w:rPr>
-                                <w:b/>
-                                <w:color w:val="BFBFBF" w:themeColor="background1" w:themeShade="BF"/>
-                                <w:sz w:val="40"/>
-                                <w:u w:val="single"/>
-                              </w:rPr>
-                              <w:t>Available Actions</w:t>
-                            </w:r>
-                          </w:p>
-                        </w:txbxContent>
-                      </wps:txbx>
-                      <wps:bodyPr rot="0" vert="horz" wrap="square" lIns="91440" tIns="45720" rIns="91440" bIns="45720" anchor="t" anchorCtr="0" upright="1">
-                        <a:noAutofit/>
-                      </wps:bodyPr>
-                    </wps:wsp>
-                  </a:graphicData>
-                </a:graphic>
-                <wp14:sizeRelH relativeFrom="margin">
-                  <wp14:pctWidth>0</wp14:pctWidth>
-                </wp14:sizeRelH>
-                <wp14:sizeRelV relativeFrom="margin">
-                  <wp14:pctHeight>0</wp14:pctHeight>
-                </wp14:sizeRelV>
-              </wp:anchor>
-            </w:drawing>
-          </mc:Choice>
-          <mc:Fallback>
-            <w:pict>
-              <v:shape id="Text Box 44" o:spid="_x0000_s1031" type="#_x0000_t202" style="position:absolute;margin-left:-28.5pt;margin-top:1.05pt;width:148.5pt;height:66.75pt;z-index:251717632;visibility:visible;mso-wrap-style:square;mso-width-percent:0;mso-height-percent:0;mso-wrap-distance-left:9pt;mso-wrap-distance-top:0;mso-wrap-distance-right:9pt;mso-wrap-distance-bottom:0;mso-position-horizontal:absolute;mso-position-horizontal-relative:text;mso-position-vertical:absolute;mso-position-vertical-relative:text;mso-width-percent:0;mso-height-percent:0;mso-width-relative:margin;mso-height-relative:margin;v-text-anchor:top" o:gfxdata="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" filled="f" stroked="f">
-                <v:textbox>
-                  <w:txbxContent>
-                    <w:p>
-                      <w:pPr>
-                        <w:jc w:val="center"/>
-                        <w:rPr>
-                          <w:b/>
-                          <w:color w:val="BFBFBF" w:themeColor="background1" w:themeShade="BF"/>
-                          <w:sz w:val="40"/>
-                          <w:u w:val="single"/>
-                        </w:rPr>
-                      </w:pPr>
-                      <w:r>
-                        <w:rPr>
-                          <w:b/>
-                          <w:color w:val="BFBFBF" w:themeColor="background1" w:themeShade="BF"/>
-                          <w:sz w:val="40"/>
-                          <w:u w:val="single"/>
-                        </w:rPr>
-                        <w:t>Available Actions</w:t>
                       </w:r>
                     </w:p>
                   </w:txbxContent>
@@ -1225,6 +1226,7 @@
         <w:br w:type="page"/>
       </w:r>
     </w:p>
+    <w:bookmarkEnd w:id="0"/>
     <w:p>
       <w:pPr>
         <w:rPr>
@@ -1240,7 +1242,7 @@
         <mc:AlternateContent>
           <mc:Choice Requires="wps">
             <w:drawing>
-              <wp:anchor distT="0" distB="0" distL="114300" distR="114300" simplePos="0" relativeHeight="251712512" behindDoc="0" locked="0" layoutInCell="1" allowOverlap="1" wp14:anchorId="18108BE6" wp14:editId="4DD3A935">
+              <wp:anchor distT="0" distB="0" distL="114300" distR="114300" simplePos="0" relativeHeight="251712512" behindDoc="0" locked="0" layoutInCell="1" allowOverlap="1" wp14:anchorId="45A90FB6" wp14:editId="01CC980E">
                 <wp:simplePos x="0" y="0"/>
                 <wp:positionH relativeFrom="column">
                   <wp:posOffset>-152400</wp:posOffset>
@@ -1343,7 +1345,7 @@
           </mc:Choice>
           <mc:Fallback>
             <w:pict>
-              <v:shape id="Text Box 49" o:spid="_x0000_s1032" type="#_x0000_t202" style="position:absolute;margin-left:-12pt;margin-top:-5.25pt;width:148.5pt;height:157.5pt;z-index:251712512;visibility:visible;mso-wrap-style:square;mso-width-percent:0;mso-height-percent:0;mso-wrap-distance-left:9pt;mso-wrap-distance-top:0;mso-wrap-distance-right:9pt;mso-wrap-distance-bottom:0;mso-position-horizontal:absolute;mso-position-horizontal-relative:text;mso-position-vertical:absolute;mso-position-vertical-relative:text;mso-width-percent:0;mso-height-percent:0;mso-width-relative:margin;mso-height-relative:margin;v-text-anchor:top" o:gfxdata="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" filled="f" stroked="f">
+              <v:shape w14:anchorId="45A90FB6" id="Text Box 49" o:spid="_x0000_s1032" type="#_x0000_t202" style="position:absolute;margin-left:-12pt;margin-top:-5.25pt;width:148.5pt;height:157.5pt;z-index:251712512;visibility:visible;mso-wrap-style:square;mso-width-percent:0;mso-height-percent:0;mso-wrap-distance-left:9pt;mso-wrap-distance-top:0;mso-wrap-distance-right:9pt;mso-wrap-distance-bottom:0;mso-position-horizontal:absolute;mso-position-horizontal-relative:text;mso-position-vertical:absolute;mso-position-vertical-relative:text;mso-width-percent:0;mso-height-percent:0;mso-width-relative:margin;mso-height-relative:margin;v-text-anchor:top" o:gfxdata="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" filled="f" stroked="f">
                 <v:textbox>
                   <w:txbxContent>
                     <w:p>
@@ -1390,7 +1392,7 @@
         <mc:AlternateContent>
           <mc:Choice Requires="wps">
             <w:drawing>
-              <wp:anchor distT="0" distB="0" distL="114300" distR="114300" simplePos="0" relativeHeight="251713536" behindDoc="0" locked="0" layoutInCell="1" allowOverlap="1" wp14:anchorId="1C547B83" wp14:editId="7013099C">
+              <wp:anchor distT="0" distB="0" distL="114300" distR="114300" simplePos="0" relativeHeight="251713536" behindDoc="0" locked="0" layoutInCell="1" allowOverlap="1" wp14:anchorId="20F209E2" wp14:editId="0071F0CF">
                 <wp:simplePos x="0" y="0"/>
                 <wp:positionH relativeFrom="column">
                   <wp:posOffset>1819275</wp:posOffset>
@@ -1455,25 +1457,7 @@
                               <w:rPr>
                                 <w:color w:val="063995"/>
                               </w:rPr>
-                              <w:t>“Click on specified coordinates” – Makes the script click or hover over using the mouse on a desired point (X and Y coordinates) on the screen that you may specify. This point can contain a button, an app or anything else</w:t>
-                            </w:r>
-                            <w:r>
-                              <w:rPr>
-                                <w:color w:val="063995"/>
-                              </w:rPr>
-                              <w:t>,</w:t>
-                            </w:r>
-                            <w:r>
-                              <w:rPr>
-                                <w:color w:val="063995"/>
-                              </w:rPr>
-                              <w:t xml:space="preserve"> really. </w:t>
-                            </w:r>
-                            <w:r>
-                              <w:rPr>
-                                <w:color w:val="063995"/>
-                              </w:rPr>
-                              <w:t>As an example, here I will make the program open the recycle bin</w:t>
+                              <w:t>“Click on specified coordinates” – Makes the script click or hover over using the mouse on a desired point (X and Y coordinates) on the screen that you may specify. This point can contain a button, an app or anything else, really. As an example, here I will make the program open the recycle bin</w:t>
                             </w:r>
                             <w:r>
                               <w:rPr>
@@ -1497,31 +1481,7 @@
                               <w:rPr>
                                 <w:color w:val="063995"/>
                               </w:rPr>
-                              <w:t xml:space="preserve">First of all, you may select the </w:t>
-                            </w:r>
-                            <w:r>
-                              <w:rPr>
-                                <w:color w:val="063995"/>
-                              </w:rPr>
-                              <w:t>first</w:t>
-                            </w:r>
-                            <w:r>
-                              <w:rPr>
-                                <w:color w:val="063995"/>
-                              </w:rPr>
-                              <w:t xml:space="preserve"> action from the </w:t>
-                            </w:r>
-                            <w:r>
-                              <w:rPr>
-                                <w:color w:val="063995"/>
-                              </w:rPr>
-                              <w:t>yellow drop down menu</w:t>
-                            </w:r>
-                            <w:r>
-                              <w:rPr>
-                                <w:color w:val="063995"/>
-                              </w:rPr>
-                              <w:t>, like so:</w:t>
+                              <w:t>First of all, you may select the first action from the yellow drop down menu, like so:</w:t>
                             </w:r>
                           </w:p>
                           <w:p>
@@ -1537,7 +1497,7 @@
                                 <w:color w:val="063995"/>
                               </w:rPr>
                               <w:drawing>
-                                <wp:inline distT="0" distB="0" distL="0" distR="0" wp14:anchorId="432BF5D7" wp14:editId="088308FC">
+                                <wp:inline distT="0" distB="0" distL="0" distR="0" wp14:anchorId="2E8CAB2B" wp14:editId="658F5301">
                                   <wp:extent cx="2124075" cy="2990850"/>
                                   <wp:effectExtent l="0" t="0" r="9525" b="0"/>
                                   <wp:docPr id="54" name="Picture 54" descr="C:\Users\gornicma\Desktop\Maor\Manual\01.png"/>
@@ -1554,7 +1514,7 @@
                                           </pic:cNvPicPr>
                                         </pic:nvPicPr>
                                         <pic:blipFill>
-                                          <a:blip r:embed="rId7">
+                                          <a:blip r:embed="rId6">
                                             <a:extLst>
                                               <a:ext uri="{28A0092B-C50C-407E-A947-70E740481C1C}">
                                                 <a14:useLocalDpi xmlns:a14="http://schemas.microsoft.com/office/drawing/2010/main" val="0"/>
@@ -1615,21 +1575,7 @@
                               <w:rPr>
                                 <w:color w:val="063995"/>
                               </w:rPr>
-                              <w:t xml:space="preserve">After doing so, </w:t>
-                            </w:r>
-                            <w:proofErr w:type="gramStart"/>
-                            <w:r>
-                              <w:rPr>
-                                <w:color w:val="063995"/>
-                              </w:rPr>
-                              <w:t>a new window will</w:t>
-                            </w:r>
-                            <w:proofErr w:type="gramEnd"/>
-                            <w:r>
-                              <w:rPr>
-                                <w:color w:val="063995"/>
-                              </w:rPr>
-                              <w:t xml:space="preserve"> pop-up where you will be able to capture the point on the screen. To capture the point, you may click </w:t>
+                              <w:t xml:space="preserve">After doing so, a new window will pop-up where you will be able to capture the point on the screen. To capture the point, you may click </w:t>
                             </w:r>
                             <w:r>
                               <w:rPr>
@@ -1660,7 +1606,7 @@
                                 <w:noProof/>
                               </w:rPr>
                               <w:drawing>
-                                <wp:inline distT="0" distB="0" distL="0" distR="0" wp14:anchorId="25FC50CA" wp14:editId="5BB4136C">
+                                <wp:inline distT="0" distB="0" distL="0" distR="0" wp14:anchorId="46704B05" wp14:editId="5CFAC9BE">
                                   <wp:extent cx="3267075" cy="1885950"/>
                                   <wp:effectExtent l="0" t="0" r="9525" b="0"/>
                                   <wp:docPr id="1" name="Picture 1"/>
@@ -1675,7 +1621,7 @@
                                           <pic:cNvPicPr/>
                                         </pic:nvPicPr>
                                         <pic:blipFill>
-                                          <a:blip r:embed="rId8"/>
+                                          <a:blip r:embed="rId7"/>
                                           <a:stretch>
                                             <a:fillRect/>
                                           </a:stretch>
@@ -1736,7 +1682,7 @@
           </mc:Choice>
           <mc:Fallback>
             <w:pict>
-              <v:shape id="Text Box 50" o:spid="_x0000_s1033" type="#_x0000_t202" style="position:absolute;margin-left:143.25pt;margin-top:.75pt;width:328.5pt;height:666.75pt;z-index:251713536;visibility:visible;mso-wrap-style:square;mso-width-percent:0;mso-height-percent:0;mso-wrap-distance-left:9pt;mso-wrap-distance-top:0;mso-wrap-distance-right:9pt;mso-wrap-distance-bottom:0;mso-position-horizontal:absolute;mso-position-horizontal-relative:text;mso-position-vertical:absolute;mso-position-vertical-relative:text;mso-width-percent:0;mso-height-percent:0;mso-width-relative:margin;mso-height-relative:margin;v-text-anchor:top" o:gfxdata="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" filled="f" stroked="f">
+              <v:shape w14:anchorId="20F209E2" id="Text Box 50" o:spid="_x0000_s1033" type="#_x0000_t202" style="position:absolute;margin-left:143.25pt;margin-top:.75pt;width:328.5pt;height:666.75pt;z-index:251713536;visibility:visible;mso-wrap-style:square;mso-width-percent:0;mso-height-percent:0;mso-wrap-distance-left:9pt;mso-wrap-distance-top:0;mso-wrap-distance-right:9pt;mso-wrap-distance-bottom:0;mso-position-horizontal:absolute;mso-position-horizontal-relative:text;mso-position-vertical:absolute;mso-position-vertical-relative:text;mso-width-percent:0;mso-height-percent:0;mso-width-relative:margin;mso-height-relative:margin;v-text-anchor:top" o:gfxdata="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" filled="f" stroked="f">
                 <v:textbox>
                   <w:txbxContent>
                     <w:p>
@@ -1749,25 +1695,7 @@
                         <w:rPr>
                           <w:color w:val="063995"/>
                         </w:rPr>
-                        <w:t>“Click on specified coordinates” – Makes the script click or hover over using the mouse on a desired point (X and Y coordinates) on the screen that you may specify. This point can contain a button, an app or anything else</w:t>
-                      </w:r>
-                      <w:r>
-                        <w:rPr>
-                          <w:color w:val="063995"/>
-                        </w:rPr>
-                        <w:t>,</w:t>
-                      </w:r>
-                      <w:r>
-                        <w:rPr>
-                          <w:color w:val="063995"/>
-                        </w:rPr>
-                        <w:t xml:space="preserve"> really. </w:t>
-                      </w:r>
-                      <w:r>
-                        <w:rPr>
-                          <w:color w:val="063995"/>
-                        </w:rPr>
-                        <w:t>As an example, here I will make the program open the recycle bin</w:t>
+                        <w:t>“Click on specified coordinates” – Makes the script click or hover over using the mouse on a desired point (X and Y coordinates) on the screen that you may specify. This point can contain a button, an app or anything else, really. As an example, here I will make the program open the recycle bin</w:t>
                       </w:r>
                       <w:r>
                         <w:rPr>
@@ -1791,31 +1719,7 @@
                         <w:rPr>
                           <w:color w:val="063995"/>
                         </w:rPr>
-                        <w:t xml:space="preserve">First of all, you may select the </w:t>
-                      </w:r>
-                      <w:r>
-                        <w:rPr>
-                          <w:color w:val="063995"/>
-                        </w:rPr>
-                        <w:t>first</w:t>
-                      </w:r>
-                      <w:r>
-                        <w:rPr>
-                          <w:color w:val="063995"/>
-                        </w:rPr>
-                        <w:t xml:space="preserve"> action from the </w:t>
-                      </w:r>
-                      <w:r>
-                        <w:rPr>
-                          <w:color w:val="063995"/>
-                        </w:rPr>
-                        <w:t>yellow drop down menu</w:t>
-                      </w:r>
-                      <w:r>
-                        <w:rPr>
-                          <w:color w:val="063995"/>
-                        </w:rPr>
-                        <w:t>, like so:</w:t>
+                        <w:t>First of all, you may select the first action from the yellow drop down menu, like so:</w:t>
                       </w:r>
                     </w:p>
                     <w:p>
@@ -1831,7 +1735,7 @@
                           <w:color w:val="063995"/>
                         </w:rPr>
                         <w:drawing>
-                          <wp:inline distT="0" distB="0" distL="0" distR="0" wp14:anchorId="432BF5D7" wp14:editId="088308FC">
+                          <wp:inline distT="0" distB="0" distL="0" distR="0" wp14:anchorId="2E8CAB2B" wp14:editId="658F5301">
                             <wp:extent cx="2124075" cy="2990850"/>
                             <wp:effectExtent l="0" t="0" r="9525" b="0"/>
                             <wp:docPr id="54" name="Picture 54" descr="C:\Users\gornicma\Desktop\Maor\Manual\01.png"/>
@@ -1848,7 +1752,7 @@
                                     </pic:cNvPicPr>
                                   </pic:nvPicPr>
                                   <pic:blipFill>
-                                    <a:blip r:embed="rId7">
+                                    <a:blip r:embed="rId6">
                                       <a:extLst>
                                         <a:ext uri="{28A0092B-C50C-407E-A947-70E740481C1C}">
                                           <a14:useLocalDpi xmlns:a14="http://schemas.microsoft.com/office/drawing/2010/main" val="0"/>
@@ -1909,21 +1813,7 @@
                         <w:rPr>
                           <w:color w:val="063995"/>
                         </w:rPr>
-                        <w:t xml:space="preserve">After doing so, </w:t>
-                      </w:r>
-                      <w:proofErr w:type="gramStart"/>
-                      <w:r>
-                        <w:rPr>
-                          <w:color w:val="063995"/>
-                        </w:rPr>
-                        <w:t>a new window will</w:t>
-                      </w:r>
-                      <w:proofErr w:type="gramEnd"/>
-                      <w:r>
-                        <w:rPr>
-                          <w:color w:val="063995"/>
-                        </w:rPr>
-                        <w:t xml:space="preserve"> pop-up where you will be able to capture the point on the screen. To capture the point, you may click </w:t>
+                        <w:t xml:space="preserve">After doing so, a new window will pop-up where you will be able to capture the point on the screen. To capture the point, you may click </w:t>
                       </w:r>
                       <w:r>
                         <w:rPr>
@@ -1954,7 +1844,7 @@
                           <w:noProof/>
                         </w:rPr>
                         <w:drawing>
-                          <wp:inline distT="0" distB="0" distL="0" distR="0" wp14:anchorId="25FC50CA" wp14:editId="5BB4136C">
+                          <wp:inline distT="0" distB="0" distL="0" distR="0" wp14:anchorId="46704B05" wp14:editId="5CFAC9BE">
                             <wp:extent cx="3267075" cy="1885950"/>
                             <wp:effectExtent l="0" t="0" r="9525" b="0"/>
                             <wp:docPr id="1" name="Picture 1"/>
@@ -1969,7 +1859,7 @@
                                     <pic:cNvPicPr/>
                                   </pic:nvPicPr>
                                   <pic:blipFill>
-                                    <a:blip r:embed="rId8"/>
+                                    <a:blip r:embed="rId7"/>
                                     <a:stretch>
                                       <a:fillRect/>
                                     </a:stretch>
@@ -2018,7 +1908,6 @@
           </mc:Fallback>
         </mc:AlternateContent>
       </w:r>
-      <w:bookmarkStart w:id="0" w:name="_GoBack"/>
       <w:r>
         <w:rPr>
           <w:noProof/>
@@ -2027,7 +1916,7 @@
         <mc:AlternateContent>
           <mc:Choice Requires="wps">
             <w:drawing>
-              <wp:anchor distT="0" distB="0" distL="114300" distR="114300" simplePos="0" relativeHeight="251708416" behindDoc="0" locked="0" layoutInCell="1" allowOverlap="1" wp14:anchorId="25648848" wp14:editId="1CCCE722">
+              <wp:anchor distT="0" distB="0" distL="114300" distR="114300" simplePos="0" relativeHeight="251708416" behindDoc="0" locked="0" layoutInCell="1" allowOverlap="1" wp14:anchorId="2E2FE72E" wp14:editId="7EC4891B">
                 <wp:simplePos x="0" y="0"/>
                 <wp:positionH relativeFrom="column">
                   <wp:posOffset>-57150</wp:posOffset>
@@ -2095,12 +1984,11 @@
           </mc:Choice>
           <mc:Fallback>
             <w:pict>
-              <v:rect id="Rectangle 46" o:spid="_x0000_s1026" style="position:absolute;margin-left:-4.5pt;margin-top:-5.4pt;width:141pt;height:682.5pt;z-index:251708416;visibility:visible;mso-wrap-style:square;mso-width-percent:0;mso-height-percent:0;mso-wrap-distance-left:9pt;mso-wrap-distance-top:0;mso-wrap-distance-right:9pt;mso-wrap-distance-bottom:0;mso-position-horizontal:absolute;mso-position-horizontal-relative:text;mso-position-vertical:absolute;mso-position-vertical-relative:text;mso-width-percent:0;mso-height-percent:0;mso-width-relative:page;mso-height-relative:page;v-text-anchor:top" o:gfxdata="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" fillcolor="#31849b [2408]" stroked="f"/>
+              <v:rect w14:anchorId="5AF24C78" id="Rectangle 46" o:spid="_x0000_s1026" style="position:absolute;margin-left:-4.5pt;margin-top:-5.4pt;width:141pt;height:682.5pt;z-index:251708416;visibility:visible;mso-wrap-style:square;mso-width-percent:0;mso-height-percent:0;mso-wrap-distance-left:9pt;mso-wrap-distance-top:0;mso-wrap-distance-right:9pt;mso-wrap-distance-bottom:0;mso-position-horizontal:absolute;mso-position-horizontal-relative:text;mso-position-vertical:absolute;mso-position-vertical-relative:text;mso-width-percent:0;mso-height-percent:0;mso-width-relative:page;mso-height-relative:page;v-text-anchor:top" o:gfxdata="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" fillcolor="#31849b [2408]" stroked="f"/>
             </w:pict>
           </mc:Fallback>
         </mc:AlternateContent>
       </w:r>
-      <w:bookmarkEnd w:id="0"/>
       <w:r>
         <w:rPr>
           <w:noProof/>
@@ -2109,7 +1997,7 @@
         <mc:AlternateContent>
           <mc:Choice Requires="wps">
             <w:drawing>
-              <wp:anchor distT="0" distB="0" distL="114300" distR="114300" simplePos="0" relativeHeight="251709440" behindDoc="0" locked="0" layoutInCell="1" allowOverlap="1" wp14:anchorId="7BCBC6EF" wp14:editId="539BB8E2">
+              <wp:anchor distT="0" distB="0" distL="114300" distR="114300" simplePos="0" relativeHeight="251709440" behindDoc="0" locked="0" layoutInCell="1" allowOverlap="1" wp14:anchorId="54CCBB65" wp14:editId="4D3DE72F">
                 <wp:simplePos x="0" y="0"/>
                 <wp:positionH relativeFrom="column">
                   <wp:posOffset>-66675</wp:posOffset>
@@ -2182,7 +2070,7 @@
           </mc:Choice>
           <mc:Fallback>
             <w:pict>
-              <v:rect id="Rectangle 13" o:spid="_x0000_s1026" style="position:absolute;margin-left:-5.25pt;margin-top:-6.15pt;width:486pt;height:682.5pt;z-index:251709440;visibility:visible;mso-wrap-style:square;mso-width-percent:0;mso-height-percent:0;mso-wrap-distance-left:9pt;mso-wrap-distance-top:0;mso-wrap-distance-right:9pt;mso-wrap-distance-bottom:0;mso-position-horizontal:absolute;mso-position-horizontal-relative:text;mso-position-vertical:absolute;mso-position-vertical-relative:text;mso-width-percent:0;mso-height-percent:0;mso-width-relative:page;mso-height-relative:page;v-text-anchor:top" o:gfxdata="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" filled="f" strokecolor="#063995" strokeweight="2.25pt">
+              <v:rect w14:anchorId="5708C6AB" id="Rectangle 13" o:spid="_x0000_s1026" style="position:absolute;margin-left:-5.25pt;margin-top:-6.15pt;width:486pt;height:682.5pt;z-index:251709440;visibility:visible;mso-wrap-style:square;mso-width-percent:0;mso-height-percent:0;mso-wrap-distance-left:9pt;mso-wrap-distance-top:0;mso-wrap-distance-right:9pt;mso-wrap-distance-bottom:0;mso-position-horizontal:absolute;mso-position-horizontal-relative:text;mso-position-vertical:absolute;mso-position-vertical-relative:text;mso-width-percent:0;mso-height-percent:0;mso-width-relative:page;mso-height-relative:page;v-text-anchor:top" o:gfxdata="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" filled="f" strokecolor="#063995" strokeweight="2.25pt">
                 <v:fill color2="#063995" rotate="t" focus="100%" type="gradient"/>
               </v:rect>
             </w:pict>
@@ -2225,7 +2113,7 @@
         <mc:AlternateContent>
           <mc:Choice Requires="wps">
             <w:drawing>
-              <wp:anchor distT="0" distB="0" distL="114300" distR="114300" simplePos="0" relativeHeight="251697152" behindDoc="0" locked="0" layoutInCell="1" allowOverlap="1" wp14:anchorId="0222F582" wp14:editId="12312105">
+              <wp:anchor distT="0" distB="0" distL="114300" distR="114300" simplePos="0" relativeHeight="251697152" behindDoc="0" locked="0" layoutInCell="1" allowOverlap="1" wp14:anchorId="5ADAD994" wp14:editId="18D9E500">
                 <wp:simplePos x="0" y="0"/>
                 <wp:positionH relativeFrom="column">
                   <wp:posOffset>1828800</wp:posOffset>
@@ -2310,7 +2198,7 @@
                                 <w:noProof/>
                               </w:rPr>
                               <w:drawing>
-                                <wp:inline distT="0" distB="0" distL="0" distR="0" wp14:anchorId="79AF70EA" wp14:editId="5A8BB3F2">
+                                <wp:inline distT="0" distB="0" distL="0" distR="0" wp14:anchorId="1C1A7071" wp14:editId="3D58608A">
                                   <wp:extent cx="2914650" cy="1806010"/>
                                   <wp:effectExtent l="0" t="0" r="0" b="3810"/>
                                   <wp:docPr id="60" name="Picture 60"/>
@@ -2325,7 +2213,7 @@
                                           <pic:cNvPicPr/>
                                         </pic:nvPicPr>
                                         <pic:blipFill>
-                                          <a:blip r:embed="rId9"/>
+                                          <a:blip r:embed="rId8"/>
                                           <a:stretch>
                                             <a:fillRect/>
                                           </a:stretch>
@@ -2372,7 +2260,7 @@
           </mc:Choice>
           <mc:Fallback>
             <w:pict>
-              <v:shape id="_x0000_s1034" type="#_x0000_t202" style="position:absolute;margin-left:2in;margin-top:8.25pt;width:328.5pt;height:659.25pt;z-index:251697152;visibility:visible;mso-wrap-style:square;mso-width-percent:0;mso-height-percent:0;mso-wrap-distance-left:9pt;mso-wrap-distance-top:0;mso-wrap-distance-right:9pt;mso-wrap-distance-bottom:0;mso-position-horizontal:absolute;mso-position-horizontal-relative:text;mso-position-vertical:absolute;mso-position-vertical-relative:text;mso-width-percent:0;mso-height-percent:0;mso-width-relative:margin;mso-height-relative:margin;v-text-anchor:top" o:gfxdata="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" filled="f" stroked="f">
+              <v:shape w14:anchorId="5ADAD994" id="_x0000_s1034" type="#_x0000_t202" style="position:absolute;margin-left:2in;margin-top:8.25pt;width:328.5pt;height:659.25pt;z-index:251697152;visibility:visible;mso-wrap-style:square;mso-width-percent:0;mso-height-percent:0;mso-wrap-distance-left:9pt;mso-wrap-distance-top:0;mso-wrap-distance-right:9pt;mso-wrap-distance-bottom:0;mso-position-horizontal:absolute;mso-position-horizontal-relative:text;mso-position-vertical:absolute;mso-position-vertical-relative:text;mso-width-percent:0;mso-height-percent:0;mso-width-relative:margin;mso-height-relative:margin;v-text-anchor:top" o:gfxdata="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" filled="f" stroked="f">
                 <v:textbox>
                   <w:txbxContent>
                     <w:p>
@@ -2405,7 +2293,7 @@
                           <w:noProof/>
                         </w:rPr>
                         <w:drawing>
-                          <wp:inline distT="0" distB="0" distL="0" distR="0" wp14:anchorId="79AF70EA" wp14:editId="5A8BB3F2">
+                          <wp:inline distT="0" distB="0" distL="0" distR="0" wp14:anchorId="1C1A7071" wp14:editId="3D58608A">
                             <wp:extent cx="2914650" cy="1806010"/>
                             <wp:effectExtent l="0" t="0" r="0" b="3810"/>
                             <wp:docPr id="60" name="Picture 60"/>
@@ -2420,7 +2308,7 @@
                                     <pic:cNvPicPr/>
                                   </pic:nvPicPr>
                                   <pic:blipFill>
-                                    <a:blip r:embed="rId9"/>
+                                    <a:blip r:embed="rId8"/>
                                     <a:stretch>
                                       <a:fillRect/>
                                     </a:stretch>
@@ -2463,7 +2351,7 @@
         <mc:AlternateContent>
           <mc:Choice Requires="wps">
             <w:drawing>
-              <wp:anchor distT="0" distB="0" distL="114300" distR="114300" simplePos="0" relativeHeight="251657215" behindDoc="0" locked="0" layoutInCell="1" allowOverlap="1">
+              <wp:anchor distT="0" distB="0" distL="114300" distR="114300" simplePos="0" relativeHeight="251657215" behindDoc="0" locked="0" layoutInCell="1" allowOverlap="1" wp14:anchorId="7A32E97E" wp14:editId="0E348555">
                 <wp:simplePos x="0" y="0"/>
                 <wp:positionH relativeFrom="column">
                   <wp:posOffset>9525</wp:posOffset>
@@ -2531,7 +2419,7 @@
           </mc:Choice>
           <mc:Fallback>
             <w:pict>
-              <v:rect id="Rectangle 46" o:spid="_x0000_s1026" style="position:absolute;margin-left:.75pt;margin-top:.75pt;width:141pt;height:682.5pt;z-index:251657215;visibility:visible;mso-wrap-style:square;mso-width-percent:0;mso-height-percent:0;mso-wrap-distance-left:9pt;mso-wrap-distance-top:0;mso-wrap-distance-right:9pt;mso-wrap-distance-bottom:0;mso-position-horizontal:absolute;mso-position-horizontal-relative:text;mso-position-vertical:absolute;mso-position-vertical-relative:text;mso-width-percent:0;mso-height-percent:0;mso-width-relative:page;mso-height-relative:page;v-text-anchor:top" o:gfxdata="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" fillcolor="#31849b [2408]" stroked="f"/>
+              <v:rect w14:anchorId="5C74AD6A" id="Rectangle 46" o:spid="_x0000_s1026" style="position:absolute;margin-left:.75pt;margin-top:.75pt;width:141pt;height:682.5pt;z-index:251657215;visibility:visible;mso-wrap-style:square;mso-width-percent:0;mso-height-percent:0;mso-wrap-distance-left:9pt;mso-wrap-distance-top:0;mso-wrap-distance-right:9pt;mso-wrap-distance-bottom:0;mso-position-horizontal:absolute;mso-position-horizontal-relative:text;mso-position-vertical:absolute;mso-position-vertical-relative:text;mso-width-percent:0;mso-height-percent:0;mso-width-relative:page;mso-height-relative:page;v-text-anchor:top" o:gfxdata="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" fillcolor="#31849b [2408]" stroked="f"/>
             </w:pict>
           </mc:Fallback>
         </mc:AlternateContent>
@@ -2544,7 +2432,7 @@
         <mc:AlternateContent>
           <mc:Choice Requires="wps">
             <w:drawing>
-              <wp:anchor distT="0" distB="0" distL="114300" distR="114300" simplePos="0" relativeHeight="251672576" behindDoc="0" locked="0" layoutInCell="1" allowOverlap="1">
+              <wp:anchor distT="0" distB="0" distL="114300" distR="114300" simplePos="0" relativeHeight="251672576" behindDoc="0" locked="0" layoutInCell="1" allowOverlap="1" wp14:anchorId="0FEBB96A" wp14:editId="6134DF70">
                 <wp:simplePos x="0" y="0"/>
                 <wp:positionH relativeFrom="column">
                   <wp:posOffset>0</wp:posOffset>
@@ -2617,7 +2505,7 @@
           </mc:Choice>
           <mc:Fallback>
             <w:pict>
-              <v:rect id="Rectangle 13" o:spid="_x0000_s1026" style="position:absolute;margin-left:0;margin-top:0;width:486pt;height:682.5pt;z-index:251672576;visibility:visible;mso-wrap-style:square;mso-width-percent:0;mso-height-percent:0;mso-wrap-distance-left:9pt;mso-wrap-distance-top:0;mso-wrap-distance-right:9pt;mso-wrap-distance-bottom:0;mso-position-horizontal:absolute;mso-position-horizontal-relative:text;mso-position-vertical:absolute;mso-position-vertical-relative:text;mso-width-percent:0;mso-height-percent:0;mso-width-relative:page;mso-height-relative:page;v-text-anchor:top" o:gfxdata="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" filled="f" strokecolor="#063995" strokeweight="2.25pt">
+              <v:rect w14:anchorId="2D772269" id="Rectangle 13" o:spid="_x0000_s1026" style="position:absolute;margin-left:0;margin-top:0;width:486pt;height:682.5pt;z-index:251672576;visibility:visible;mso-wrap-style:square;mso-width-percent:0;mso-height-percent:0;mso-wrap-distance-left:9pt;mso-wrap-distance-top:0;mso-wrap-distance-right:9pt;mso-wrap-distance-bottom:0;mso-position-horizontal:absolute;mso-position-horizontal-relative:text;mso-position-vertical:absolute;mso-position-vertical-relative:text;mso-width-percent:0;mso-height-percent:0;mso-width-relative:page;mso-height-relative:page;v-text-anchor:top" o:gfxdata="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" filled="f" strokecolor="#063995" strokeweight="2.25pt">
                 <v:fill color2="#063995" rotate="t" focus="100%" type="gradient"/>
               </v:rect>
             </w:pict>
@@ -2636,8 +2524,8 @@
 </file>
 
 <file path=word/numbering.xml><?xml version="1.0" encoding="utf-8"?>
-<w:numbering xmlns:wpc="http://schemas.microsoft.com/office/word/2010/wordprocessingCanvas" xmlns:mc="http://schemas.openxmlformats.org/markup-compatibility/2006" xmlns:o="urn:schemas-microsoft-com:office:office" xmlns:r="http://schemas.openxmlformats.org/officeDocument/2006/relationships" xmlns:m="http://schemas.openxmlformats.org/officeDocument/2006/math" xmlns:v="urn:schemas-microsoft-com:vml" xmlns:wp14="http://schemas.microsoft.com/office/word/2010/wordprocessingDrawing" xmlns:wp="http://schemas.openxmlformats.org/drawingml/2006/wordprocessingDrawing" xmlns:w10="urn:schemas-microsoft-com:office:word" xmlns:w="http://schemas.openxmlformats.org/wordprocessingml/2006/main" xmlns:w14="http://schemas.microsoft.com/office/word/2010/wordml" xmlns:wpg="http://schemas.microsoft.com/office/word/2010/wordprocessingGroup" xmlns:wpi="http://schemas.microsoft.com/office/word/2010/wordprocessingInk" xmlns:wne="http://schemas.microsoft.com/office/word/2006/wordml" xmlns:wps="http://schemas.microsoft.com/office/word/2010/wordprocessingShape" mc:Ignorable="w14 wp14">
-  <w:abstractNum w:abstractNumId="0">
+<w:numbering xmlns:wpc="http://schemas.microsoft.com/office/word/2010/wordprocessingCanvas" xmlns:cx="http://schemas.microsoft.com/office/drawing/2014/chartex" xmlns:cx1="http://schemas.microsoft.com/office/drawing/2015/9/8/chartex" xmlns:cx2="http://schemas.microsoft.com/office/drawing/2015/10/21/chartex" xmlns:cx3="http://schemas.microsoft.com/office/drawing/2016/5/9/chartex" xmlns:cx4="http://schemas.microsoft.com/office/drawing/2016/5/10/chartex" xmlns:cx5="http://schemas.microsoft.com/office/drawing/2016/5/11/chartex" xmlns:cx6="http://schemas.microsoft.com/office/drawing/2016/5/12/chartex" xmlns:cx7="http://schemas.microsoft.com/office/drawing/2016/5/13/chartex" xmlns:cx8="http://schemas.microsoft.com/office/drawing/2016/5/14/chartex" xmlns:mc="http://schemas.openxmlformats.org/markup-compatibility/2006" xmlns:aink="http://schemas.microsoft.com/office/drawing/2016/ink" xmlns:am3d="http://schemas.microsoft.com/office/drawing/2017/model3d" xmlns:o="urn:schemas-microsoft-com:office:office" xmlns:r="http://schemas.openxmlformats.org/officeDocument/2006/relationships" xmlns:m="http://schemas.openxmlformats.org/officeDocument/2006/math" xmlns:v="urn:schemas-microsoft-com:vml" xmlns:wp14="http://schemas.microsoft.com/office/word/2010/wordprocessingDrawing" xmlns:wp="http://schemas.openxmlformats.org/drawingml/2006/wordprocessingDrawing" xmlns:w10="urn:schemas-microsoft-com:office:word" xmlns:w="http://schemas.openxmlformats.org/wordprocessingml/2006/main" xmlns:w14="http://schemas.microsoft.com/office/word/2010/wordml" xmlns:w15="http://schemas.microsoft.com/office/word/2012/wordml" xmlns:w16cid="http://schemas.microsoft.com/office/word/2016/wordml/cid" xmlns:w16se="http://schemas.microsoft.com/office/word/2015/wordml/symex" xmlns:wpg="http://schemas.microsoft.com/office/word/2010/wordprocessingGroup" xmlns:wpi="http://schemas.microsoft.com/office/word/2010/wordprocessingInk" xmlns:wne="http://schemas.microsoft.com/office/word/2006/wordml" xmlns:wps="http://schemas.microsoft.com/office/word/2010/wordprocessingShape" mc:Ignorable="w14 w15 w16se w16cid wp14">
+  <w:abstractNum w:abstractNumId="0" w15:restartNumberingAfterBreak="0">
     <w:nsid w:val="7D9F1D9A"/>
     <w:multiLevelType w:val="hybridMultilevel"/>
     <w:tmpl w:val="AC8E5198"/>
@@ -2733,7 +2621,7 @@
 </file>
 
 <file path=word/styles.xml><?xml version="1.0" encoding="utf-8"?>
-<w:styles xmlns:mc="http://schemas.openxmlformats.org/markup-compatibility/2006" xmlns:r="http://schemas.openxmlformats.org/officeDocument/2006/relationships" xmlns:w="http://schemas.openxmlformats.org/wordprocessingml/2006/main" xmlns:w14="http://schemas.microsoft.com/office/word/2010/wordml" mc:Ignorable="w14">
+<w:styles xmlns:mc="http://schemas.openxmlformats.org/markup-compatibility/2006" xmlns:r="http://schemas.openxmlformats.org/officeDocument/2006/relationships" xmlns:w="http://schemas.openxmlformats.org/wordprocessingml/2006/main" xmlns:w14="http://schemas.microsoft.com/office/word/2010/wordml" xmlns:w15="http://schemas.microsoft.com/office/word/2012/wordml" xmlns:w16cid="http://schemas.microsoft.com/office/word/2016/wordml/cid" xmlns:w16se="http://schemas.microsoft.com/office/word/2015/wordml/symex" mc:Ignorable="w14 w15 w16se w16cid">
   <w:docDefaults>
     <w:rPrDefault>
       <w:rPr>
@@ -2749,375 +2637,383 @@
       </w:pPr>
     </w:pPrDefault>
   </w:docDefaults>
-  <w:latentStyles w:defLockedState="0" w:defUIPriority="99" w:defSemiHidden="1" w:defUnhideWhenUsed="1" w:defQFormat="0" w:count="267">
-    <w:lsdException w:name="Normal" w:semiHidden="0" w:uiPriority="0" w:unhideWhenUsed="0" w:qFormat="1"/>
-    <w:lsdException w:name="heading 1" w:semiHidden="0" w:uiPriority="9" w:unhideWhenUsed="0" w:qFormat="1"/>
-    <w:lsdException w:name="heading 2" w:uiPriority="9" w:qFormat="1"/>
-    <w:lsdException w:name="heading 3" w:uiPriority="9" w:qFormat="1"/>
-    <w:lsdException w:name="heading 4" w:uiPriority="9" w:qFormat="1"/>
-    <w:lsdException w:name="heading 5" w:uiPriority="9" w:qFormat="1"/>
-    <w:lsdException w:name="heading 6" w:uiPriority="9" w:qFormat="1"/>
-    <w:lsdException w:name="heading 7" w:uiPriority="9" w:qFormat="1"/>
-    <w:lsdException w:name="heading 8" w:uiPriority="9" w:qFormat="1"/>
-    <w:lsdException w:name="heading 9" w:uiPriority="9" w:qFormat="1"/>
-    <w:lsdException w:name="toc 1" w:uiPriority="39"/>
-    <w:lsdException w:name="toc 2" w:uiPriority="39"/>
-    <w:lsdException w:name="toc 3" w:uiPriority="39"/>
-    <w:lsdException w:name="toc 4" w:uiPriority="39"/>
-    <w:lsdException w:name="toc 5" w:uiPriority="39"/>
-    <w:lsdException w:name="toc 6" w:uiPriority="39"/>
-    <w:lsdException w:name="toc 7" w:uiPriority="39"/>
-    <w:lsdException w:name="toc 8" w:uiPriority="39"/>
-    <w:lsdException w:name="toc 9" w:uiPriority="39"/>
-    <w:lsdException w:name="caption" w:uiPriority="35" w:qFormat="1"/>
-    <w:lsdException w:name="Title" w:semiHidden="0" w:uiPriority="10" w:unhideWhenUsed="0" w:qFormat="1"/>
-    <w:lsdException w:name="Default Paragraph Font" w:uiPriority="1"/>
-    <w:lsdException w:name="Subtitle" w:semiHidden="0" w:uiPriority="11" w:unhideWhenUsed="0" w:qFormat="1"/>
-    <w:lsdException w:name="Strong" w:semiHidden="0" w:uiPriority="22" w:unhideWhenUsed="0" w:qFormat="1"/>
-    <w:lsdException w:name="Emphasis" w:semiHidden="0" w:uiPriority="20" w:unhideWhenUsed="0" w:qFormat="1"/>
-    <w:lsdException w:name="Table Grid" w:semiHidden="0" w:uiPriority="59" w:unhideWhenUsed="0"/>
-    <w:lsdException w:name="Placeholder Text" w:unhideWhenUsed="0"/>
-    <w:lsdException w:name="No Spacing" w:semiHidden="0" w:uiPriority="1" w:unhideWhenUsed="0" w:qFormat="1"/>
-    <w:lsdException w:name="Light Shading" w:semiHidden="0" w:uiPriority="60" w:unhideWhenUsed="0"/>
-    <w:lsdException w:name="Light List" w:semiHidden="0" w:uiPriority="61" w:unhideWhenUsed="0"/>
-    <w:lsdException w:name="Light Grid" w:semiHidden="0" w:uiPriority="62" w:unhideWhenUsed="0"/>
-    <w:lsdException w:name="Medium Shading 1" w:semiHidden="0" w:uiPriority="63" w:unhideWhenUsed="0"/>
-    <w:lsdException w:name="Medium Shading 2" w:semiHidden="0" w:uiPriority="64" w:unhideWhenUsed="0"/>
-    <w:lsdException w:name="Medium List 1" w:semiHidden="0" w:uiPriority="65" w:unhideWhenUsed="0"/>
-    <w:lsdException w:name="Medium List 2" w:semiHidden="0" w:uiPriority="66" w:unhideWhenUsed="0"/>
-    <w:lsdException w:name="Medium Grid 1" w:semiHidden="0" w:uiPriority="67" w:unhideWhenUsed="0"/>
-    <w:lsdException w:name="Medium Grid 2" w:semiHidden="0" w:uiPriority="68" w:unhideWhenUsed="0"/>
-    <w:lsdException w:name="Medium Grid 3" w:semiHidden="0" w:uiPriority="69" w:unhideWhenUsed="0"/>
-    <w:lsdException w:name="Dark List" w:semiHidden="0" w:uiPriority="70" w:unhideWhenUsed="0"/>
-    <w:lsdException w:name="Colorful Shading" w:semiHidden="0" w:uiPriority="71" w:unhideWhenUsed="0"/>
-    <w:lsdException w:name="Colorful List" w:semiHidden="0" w:uiPriority="72" w:unhideWhenUsed="0"/>
-    <w:lsdException w:name="Colorful Grid" w:semiHidden="0" w:uiPriority="73" w:unhideWhenUsed="0"/>
-    <w:lsdException w:name="Light Shading Accent 1" w:semiHidden="0" w:uiPriority="60" w:unhideWhenUsed="0"/>
-    <w:lsdException w:name="Light List Accent 1" w:semiHidden="0" w:uiPriority="61" w:unhideWhenUsed="0"/>
-    <w:lsdException w:name="Light Grid Accent 1" w:semiHidden="0" w:uiPriority="62" w:unhideWhenUsed="0"/>
-    <w:lsdException w:name="Medium Shading 1 Accent 1" w:semiHidden="0" w:uiPriority="63" w:unhideWhenUsed="0"/>
-    <w:lsdException w:name="Medium Shading 2 Accent 1" w:semiHidden="0" w:uiPriority="64" w:unhideWhenUsed="0"/>
-    <w:lsdException w:name="Medium List 1 Accent 1" w:semiHidden="0" w:uiPriority="65" w:unhideWhenUsed="0"/>
-    <w:lsdException w:name="Revision" w:unhideWhenUsed="0"/>
-    <w:lsdException w:name="List Paragraph" w:semiHidden="0" w:uiPriority="34" w:unhideWhenUsed="0" w:qFormat="1"/>
-    <w:lsdException w:name="Quote" w:semiHidden="0" w:uiPriority="29" w:unhideWhenUsed="0" w:qFormat="1"/>
-    <w:lsdException w:name="Intense Quote" w:semiHidden="0" w:uiPriority="30" w:unhideWhenUsed="0" w:qFormat="1"/>
-    <w:lsdException w:name="Medium List 2 Accent 1" w:semiHidden="0" w:uiPriority="66" w:unhideWhenUsed="0"/>
-    <w:lsdException w:name="Medium Grid 1 Accent 1" w:semiHidden="0" w:uiPriority="67" w:unhideWhenUsed="0"/>
-    <w:lsdException w:name="Medium Grid 2 Accent 1" w:semiHidden="0" w:uiPriority="68" w:unhideWhenUsed="0"/>
-    <w:lsdException w:name="Medium Grid 3 Accent 1" w:semiHidden="0" w:uiPriority="69" w:unhideWhenUsed="0"/>
-    <w:lsdException w:name="Dark List Accent 1" w:semiHidden="0" w:uiPriority="70" w:unhideWhenUsed="0"/>
-    <w:lsdException w:name="Colorful Shading Accent 1" w:semiHidden="0" w:uiPriority="71" w:unhideWhenUsed="0"/>
-    <w:lsdException w:name="Colorful List Accent 1" w:semiHidden="0" w:uiPriority="72" w:unhideWhenUsed="0"/>
-    <w:lsdException w:name="Colorful Grid Accent 1" w:semiHidden="0" w:uiPriority="73" w:unhideWhenUsed="0"/>
-    <w:lsdException w:name="Light Shading Accent 2" w:semiHidden="0" w:uiPriority="60" w:unhideWhenUsed="0"/>
-    <w:lsdException w:name="Light List Accent 2" w:semiHidden="0" w:uiPriority="61" w:unhideWhenUsed="0"/>
-    <w:lsdException w:name="Light Grid Accent 2" w:semiHidden="0" w:uiPriority="62" w:unhideWhenUsed="0"/>
-    <w:lsdException w:name="Medium Shading 1 Accent 2" w:semiHidden="0" w:uiPriority="63" w:unhideWhenUsed="0"/>
-    <w:lsdException w:name="Medium Shading 2 Accent 2" w:semiHidden="0" w:uiPriority="64" w:unhideWhenUsed="0"/>
-    <w:lsdException w:name="Medium List 1 Accent 2" w:semiHidden="0" w:uiPriority="65" w:unhideWhenUsed="0"/>
-    <w:lsdException w:name="Medium List 2 Accent 2" w:semiHidden="0" w:uiPriority="66" w:unhideWhenUsed="0"/>
-    <w:lsdException w:name="Medium Grid 1 Accent 2" w:semiHidden="0" w:uiPriority="67" w:unhideWhenUsed="0"/>
-    <w:lsdException w:name="Medium Grid 2 Accent 2" w:semiHidden="0" w:uiPriority="68" w:unhideWhenUsed="0"/>
-    <w:lsdException w:name="Medium Grid 3 Accent 2" w:semiHidden="0" w:uiPriority="69" w:unhideWhenUsed="0"/>
-    <w:lsdException w:name="Dark List Accent 2" w:semiHidden="0" w:uiPriority="70" w:unhideWhenUsed="0"/>
-    <w:lsdException w:name="Colorful Shading Accent 2" w:semiHidden="0" w:uiPriority="71" w:unhideWhenUsed="0"/>
-    <w:lsdException w:name="Colorful List Accent 2" w:semiHidden="0" w:uiPriority="72" w:unhideWhenUsed="0"/>
-    <w:lsdException w:name="Colorful Grid Accent 2" w:semiHidden="0" w:uiPriority="73" w:unhideWhenUsed="0"/>
-    <w:lsdException w:name="Light Shading Accent 3" w:semiHidden="0" w:uiPriority="60" w:unhideWhenUsed="0"/>
-    <w:lsdException w:name="Light List Accent 3" w:semiHidden="0" w:uiPriority="61" w:unhideWhenUsed="0"/>
-    <w:lsdException w:name="Light Grid Accent 3" w:semiHidden="0" w:uiPriority="62" w:unhideWhenUsed="0"/>
-    <w:lsdException w:name="Medium Shading 1 Accent 3" w:semiHidden="0" w:uiPriority="63" w:unhideWhenUsed="0"/>
-    <w:lsdException w:name="Medium Shading 2 Accent 3" w:semiHidden="0" w:uiPriority="64" w:unhideWhenUsed="0"/>
-    <w:lsdException w:name="Medium List 1 Accent 3" w:semiHidden="0" w:uiPriority="65" w:unhideWhenUsed="0"/>
-    <w:lsdException w:name="Medium List 2 Accent 3" w:semiHidden="0" w:uiPriority="66" w:unhideWhenUsed="0"/>
-    <w:lsdException w:name="Medium Grid 1 Accent 3" w:semiHidden="0" w:uiPriority="67" w:unhideWhenUsed="0"/>
-    <w:lsdException w:name="Medium Grid 2 Accent 3" w:semiHidden="0" w:uiPriority="68" w:unhideWhenUsed="0"/>
-    <w:lsdException w:name="Medium Grid 3 Accent 3" w:semiHidden="0" w:uiPriority="69" w:unhideWhenUsed="0"/>
-    <w:lsdException w:name="Dark List Accent 3" w:semiHidden="0" w:uiPriority="70" w:unhideWhenUsed="0"/>
-    <w:lsdException w:name="Colorful Shading Accent 3" w:semiHidden="0" w:uiPriority="71" w:unhideWhenUsed="0"/>
-    <w:lsdException w:name="Colorful List Accent 3" w:semiHidden="0" w:uiPriority="72" w:unhideWhenUsed="0"/>
-    <w:lsdException w:name="Colorful Grid Accent 3" w:semiHidden="0" w:uiPriority="73" w:unhideWhenUsed="0"/>
-    <w:lsdException w:name="Light Shading Accent 4" w:semiHidden="0" w:uiPriority="60" w:unhideWhenUsed="0"/>
-    <w:lsdException w:name="Light List Accent 4" w:semiHidden="0" w:uiPriority="61" w:unhideWhenUsed="0"/>
-    <w:lsdException w:name="Light Grid Accent 4" w:semiHidden="0" w:uiPriority="62" w:unhideWhenUsed="0"/>
-    <w:lsdException w:name="Medium Shading 1 Accent 4" w:semiHidden="0" w:uiPriority="63" w:unhideWhenUsed="0"/>
-    <w:lsdException w:name="Medium Shading 2 Accent 4" w:semiHidden="0" w:uiPriority="64" w:unhideWhenUsed="0"/>
-    <w:lsdException w:name="Medium List 1 Accent 4" w:semiHidden="0" w:uiPriority="65" w:unhideWhenUsed="0"/>
-    <w:lsdException w:name="Medium List 2 Accent 4" w:semiHidden="0" w:uiPriority="66" w:unhideWhenUsed="0"/>
-    <w:lsdException w:name="Medium Grid 1 Accent 4" w:semiHidden="0" w:uiPriority="67" w:unhideWhenUsed="0"/>
-    <w:lsdException w:name="Medium Grid 2 Accent 4" w:semiHidden="0" w:uiPriority="68" w:unhideWhenUsed="0"/>
-    <w:lsdException w:name="Medium Grid 3 Accent 4" w:semiHidden="0" w:uiPriority="69" w:unhideWhenUsed="0"/>
-    <w:lsdException w:name="Dark List Accent 4" w:semiHidden="0" w:uiPriority="70" w:unhideWhenUsed="0"/>
-    <w:lsdException w:name="Colorful Shading Accent 4" w:semiHidden="0" w:uiPriority="71" w:unhideWhenUsed="0"/>
-    <w:lsdException w:name="Colorful List Accent 4" w:semiHidden="0" w:uiPriority="72" w:unhideWhenUsed="0"/>
-    <w:lsdException w:name="Colorful Grid Accent 4" w:semiHidden="0" w:uiPriority="73" w:unhideWhenUsed="0"/>
-    <w:lsdException w:name="Light Shading Accent 5" w:semiHidden="0" w:uiPriority="60" w:unhideWhenUsed="0"/>
-    <w:lsdException w:name="Light List Accent 5" w:semiHidden="0" w:uiPriority="61" w:unhideWhenUsed="0"/>
-    <w:lsdException w:name="Light Grid Accent 5" w:semiHidden="0" w:uiPriority="62" w:unhideWhenUsed="0"/>
-    <w:lsdException w:name="Medium Shading 1 Accent 5" w:semiHidden="0" w:uiPriority="63" w:unhideWhenUsed="0"/>
-    <w:lsdException w:name="Medium Shading 2 Accent 5" w:semiHidden="0" w:uiPriority="64" w:unhideWhenUsed="0"/>
-    <w:lsdException w:name="Medium List 1 Accent 5" w:semiHidden="0" w:uiPriority="65" w:unhideWhenUsed="0"/>
-    <w:lsdException w:name="Medium List 2 Accent 5" w:semiHidden="0" w:uiPriority="66" w:unhideWhenUsed="0"/>
-    <w:lsdException w:name="Medium Grid 1 Accent 5" w:semiHidden="0" w:uiPriority="67" w:unhideWhenUsed="0"/>
-    <w:lsdException w:name="Medium Grid 2 Accent 5" w:semiHidden="0" w:uiPriority="68" w:unhideWhenUsed="0"/>
-    <w:lsdException w:name="Medium Grid 3 Accent 5" w:semiHidden="0" w:uiPriority="69" w:unhideWhenUsed="0"/>
-    <w:lsdException w:name="Dark List Accent 5" w:semiHidden="0" w:uiPriority="70" w:unhideWhenUsed="0"/>
-    <w:lsdException w:name="Colorful Shading Accent 5" w:semiHidden="0" w:uiPriority="71" w:unhideWhenUsed="0"/>
-    <w:lsdException w:name="Colorful List Accent 5" w:semiHidden="0" w:uiPriority="72" w:unhideWhenUsed="0"/>
-    <w:lsdException w:name="Colorful Grid Accent 5" w:semiHidden="0" w:uiPriority="73" w:unhideWhenUsed="0"/>
-    <w:lsdException w:name="Light Shading Accent 6" w:semiHidden="0" w:uiPriority="60" w:unhideWhenUsed="0"/>
-    <w:lsdException w:name="Light List Accent 6" w:semiHidden="0" w:uiPriority="61" w:unhideWhenUsed="0"/>
-    <w:lsdException w:name="Light Grid Accent 6" w:semiHidden="0" w:uiPriority="62" w:unhideWhenUsed="0"/>
-    <w:lsdException w:name="Medium Shading 1 Accent 6" w:semiHidden="0" w:uiPriority="63" w:unhideWhenUsed="0"/>
-    <w:lsdException w:name="Medium Shading 2 Accent 6" w:semiHidden="0" w:uiPriority="64" w:unhideWhenUsed="0"/>
-    <w:lsdException w:name="Medium List 1 Accent 6" w:semiHidden="0" w:uiPriority="65" w:unhideWhenUsed="0"/>
-    <w:lsdException w:name="Medium List 2 Accent 6" w:semiHidden="0" w:uiPriority="66" w:unhideWhenUsed="0"/>
-    <w:lsdException w:name="Medium Grid 1 Accent 6" w:semiHidden="0" w:uiPriority="67" w:unhideWhenUsed="0"/>
-    <w:lsdException w:name="Medium Grid 2 Accent 6" w:semiHidden="0" w:uiPriority="68" w:unhideWhenUsed="0"/>
-    <w:lsdException w:name="Medium Grid 3 Accent 6" w:semiHidden="0" w:uiPriority="69" w:unhideWhenUsed="0"/>
-    <w:lsdException w:name="Dark List Accent 6" w:semiHidden="0" w:uiPriority="70" w:unhideWhenUsed="0"/>
-    <w:lsdException w:name="Colorful Shading Accent 6" w:semiHidden="0" w:uiPriority="71" w:unhideWhenUsed="0"/>
-    <w:lsdException w:name="Colorful List Accent 6" w:semiHidden="0" w:uiPriority="72" w:unhideWhenUsed="0"/>
-    <w:lsdException w:name="Colorful Grid Accent 6" w:semiHidden="0" w:uiPriority="73" w:unhideWhenUsed="0"/>
-    <w:lsdException w:name="Subtle Emphasis" w:semiHidden="0" w:uiPriority="19" w:unhideWhenUsed="0" w:qFormat="1"/>
-    <w:lsdException w:name="Intense Emphasis" w:semiHidden="0" w:uiPriority="21" w:unhideWhenUsed="0" w:qFormat="1"/>
-    <w:lsdException w:name="Subtle Reference" w:semiHidden="0" w:uiPriority="31" w:unhideWhenUsed="0" w:qFormat="1"/>
-    <w:lsdException w:name="Intense Reference" w:semiHidden="0" w:uiPriority="32" w:unhideWhenUsed="0" w:qFormat="1"/>
-    <w:lsdException w:name="Book Title" w:semiHidden="0" w:uiPriority="33" w:unhideWhenUsed="0" w:qFormat="1"/>
-    <w:lsdException w:name="Bibliography" w:uiPriority="37"/>
-    <w:lsdException w:name="TOC Heading" w:uiPriority="39" w:qFormat="1"/>
-  </w:latentStyles>
-  <w:style w:type="paragraph" w:default="1" w:styleId="Normal">
-    <w:name w:val="Normal"/>
-    <w:qFormat/>
-  </w:style>
-  <w:style w:type="character" w:default="1" w:styleId="DefaultParagraphFont">
-    <w:name w:val="Default Paragraph Font"/>
-    <w:uiPriority w:val="1"/>
-    <w:semiHidden/>
-    <w:unhideWhenUsed/>
-  </w:style>
-  <w:style w:type="table" w:default="1" w:styleId="TableNormal">
-    <w:name w:val="Normal Table"/>
-    <w:uiPriority w:val="99"/>
-    <w:semiHidden/>
-    <w:unhideWhenUsed/>
-    <w:tblPr>
-      <w:tblInd w:w="0" w:type="dxa"/>
-      <w:tblCellMar>
-        <w:top w:w="0" w:type="dxa"/>
-        <w:left w:w="108" w:type="dxa"/>
-        <w:bottom w:w="0" w:type="dxa"/>
-        <w:right w:w="108" w:type="dxa"/>
-      </w:tblCellMar>
-    </w:tblPr>
-  </w:style>
-  <w:style w:type="numbering" w:default="1" w:styleId="NoList">
-    <w:name w:val="No List"/>
-    <w:uiPriority w:val="99"/>
-    <w:semiHidden/>
-    <w:unhideWhenUsed/>
-  </w:style>
-  <w:style w:type="paragraph" w:styleId="BalloonText">
-    <w:name w:val="Balloon Text"/>
-    <w:basedOn w:val="Normal"/>
-    <w:link w:val="BalloonTextChar"/>
-    <w:uiPriority w:val="99"/>
-    <w:semiHidden/>
-    <w:unhideWhenUsed/>
-    <w:rsid w:val="008666E1"/>
-    <w:pPr>
-      <w:spacing w:after="0" w:line="240" w:lineRule="auto"/>
-    </w:pPr>
-    <w:rPr>
-      <w:rFonts w:ascii="Tahoma" w:hAnsi="Tahoma" w:cs="Tahoma"/>
-      <w:sz w:val="16"/>
-      <w:szCs w:val="16"/>
-    </w:rPr>
-  </w:style>
-  <w:style w:type="character" w:customStyle="1" w:styleId="BalloonTextChar">
-    <w:name w:val="Balloon Text Char"/>
-    <w:basedOn w:val="DefaultParagraphFont"/>
-    <w:link w:val="BalloonText"/>
-    <w:uiPriority w:val="99"/>
-    <w:semiHidden/>
-    <w:rsid w:val="008666E1"/>
-    <w:rPr>
-      <w:rFonts w:ascii="Tahoma" w:hAnsi="Tahoma" w:cs="Tahoma"/>
-      <w:sz w:val="16"/>
-      <w:szCs w:val="16"/>
-    </w:rPr>
-  </w:style>
-  <w:style w:type="paragraph" w:styleId="ListParagraph">
-    <w:name w:val="List Paragraph"/>
-    <w:basedOn w:val="Normal"/>
-    <w:uiPriority w:val="34"/>
-    <w:qFormat/>
-    <w:rsid w:val="00061226"/>
-    <w:pPr>
-      <w:ind w:left="720"/>
-      <w:contextualSpacing/>
-    </w:pPr>
-  </w:style>
-</w:styles>
-</file>
-
-<file path=word/stylesWithEffects.xml><?xml version="1.0" encoding="utf-8"?>
-<w:styles xmlns:wpc="http://schemas.microsoft.com/office/word/2010/wordprocessingCanvas" xmlns:mc="http://schemas.openxmlformats.org/markup-compatibility/2006" xmlns:o="urn:schemas-microsoft-com:office:office" xmlns:r="http://schemas.openxmlformats.org/officeDocument/2006/relationships" xmlns:m="http://schemas.openxmlformats.org/officeDocument/2006/math" xmlns:v="urn:schemas-microsoft-com:vml" xmlns:wp14="http://schemas.microsoft.com/office/word/2010/wordprocessingDrawing" xmlns:wp="http://schemas.openxmlformats.org/drawingml/2006/wordprocessingDrawing" xmlns:w10="urn:schemas-microsoft-com:office:word" xmlns:w="http://schemas.openxmlformats.org/wordprocessingml/2006/main" xmlns:w14="http://schemas.microsoft.com/office/word/2010/wordml" xmlns:wpg="http://schemas.microsoft.com/office/word/2010/wordprocessingGroup" xmlns:wpi="http://schemas.microsoft.com/office/word/2010/wordprocessingInk" xmlns:wne="http://schemas.microsoft.com/office/word/2006/wordml" xmlns:wps="http://schemas.microsoft.com/office/word/2010/wordprocessingShape" mc:Ignorable="w14 wp14">
-  <w:docDefaults>
-    <w:rPrDefault>
-      <w:rPr>
-        <w:rFonts w:asciiTheme="minorHAnsi" w:eastAsiaTheme="minorEastAsia" w:hAnsiTheme="minorHAnsi" w:cstheme="minorBidi"/>
-        <w:sz w:val="22"/>
-        <w:szCs w:val="22"/>
-        <w:lang w:val="en-CA" w:eastAsia="en-CA" w:bidi="ar-SA"/>
-      </w:rPr>
-    </w:rPrDefault>
-    <w:pPrDefault>
-      <w:pPr>
-        <w:spacing w:after="200" w:line="276" w:lineRule="auto"/>
-      </w:pPr>
-    </w:pPrDefault>
-  </w:docDefaults>
-  <w:latentStyles w:defLockedState="0" w:defUIPriority="99" w:defSemiHidden="1" w:defUnhideWhenUsed="1" w:defQFormat="0" w:count="267">
-    <w:lsdException w:name="Normal" w:semiHidden="0" w:uiPriority="0" w:unhideWhenUsed="0" w:qFormat="1"/>
-    <w:lsdException w:name="heading 1" w:semiHidden="0" w:uiPriority="9" w:unhideWhenUsed="0" w:qFormat="1"/>
-    <w:lsdException w:name="heading 2" w:uiPriority="9" w:qFormat="1"/>
-    <w:lsdException w:name="heading 3" w:uiPriority="9" w:qFormat="1"/>
-    <w:lsdException w:name="heading 4" w:uiPriority="9" w:qFormat="1"/>
-    <w:lsdException w:name="heading 5" w:uiPriority="9" w:qFormat="1"/>
-    <w:lsdException w:name="heading 6" w:uiPriority="9" w:qFormat="1"/>
-    <w:lsdException w:name="heading 7" w:uiPriority="9" w:qFormat="1"/>
-    <w:lsdException w:name="heading 8" w:uiPriority="9" w:qFormat="1"/>
-    <w:lsdException w:name="heading 9" w:uiPriority="9" w:qFormat="1"/>
-    <w:lsdException w:name="toc 1" w:uiPriority="39"/>
-    <w:lsdException w:name="toc 2" w:uiPriority="39"/>
-    <w:lsdException w:name="toc 3" w:uiPriority="39"/>
-    <w:lsdException w:name="toc 4" w:uiPriority="39"/>
-    <w:lsdException w:name="toc 5" w:uiPriority="39"/>
-    <w:lsdException w:name="toc 6" w:uiPriority="39"/>
-    <w:lsdException w:name="toc 7" w:uiPriority="39"/>
-    <w:lsdException w:name="toc 8" w:uiPriority="39"/>
-    <w:lsdException w:name="toc 9" w:uiPriority="39"/>
-    <w:lsdException w:name="caption" w:uiPriority="35" w:qFormat="1"/>
-    <w:lsdException w:name="Title" w:semiHidden="0" w:uiPriority="10" w:unhideWhenUsed="0" w:qFormat="1"/>
-    <w:lsdException w:name="Default Paragraph Font" w:uiPriority="1"/>
-    <w:lsdException w:name="Subtitle" w:semiHidden="0" w:uiPriority="11" w:unhideWhenUsed="0" w:qFormat="1"/>
-    <w:lsdException w:name="Strong" w:semiHidden="0" w:uiPriority="22" w:unhideWhenUsed="0" w:qFormat="1"/>
-    <w:lsdException w:name="Emphasis" w:semiHidden="0" w:uiPriority="20" w:unhideWhenUsed="0" w:qFormat="1"/>
-    <w:lsdException w:name="Table Grid" w:semiHidden="0" w:uiPriority="59" w:unhideWhenUsed="0"/>
-    <w:lsdException w:name="Placeholder Text" w:unhideWhenUsed="0"/>
-    <w:lsdException w:name="No Spacing" w:semiHidden="0" w:uiPriority="1" w:unhideWhenUsed="0" w:qFormat="1"/>
-    <w:lsdException w:name="Light Shading" w:semiHidden="0" w:uiPriority="60" w:unhideWhenUsed="0"/>
-    <w:lsdException w:name="Light List" w:semiHidden="0" w:uiPriority="61" w:unhideWhenUsed="0"/>
-    <w:lsdException w:name="Light Grid" w:semiHidden="0" w:uiPriority="62" w:unhideWhenUsed="0"/>
-    <w:lsdException w:name="Medium Shading 1" w:semiHidden="0" w:uiPriority="63" w:unhideWhenUsed="0"/>
-    <w:lsdException w:name="Medium Shading 2" w:semiHidden="0" w:uiPriority="64" w:unhideWhenUsed="0"/>
-    <w:lsdException w:name="Medium List 1" w:semiHidden="0" w:uiPriority="65" w:unhideWhenUsed="0"/>
-    <w:lsdException w:name="Medium List 2" w:semiHidden="0" w:uiPriority="66" w:unhideWhenUsed="0"/>
-    <w:lsdException w:name="Medium Grid 1" w:semiHidden="0" w:uiPriority="67" w:unhideWhenUsed="0"/>
-    <w:lsdException w:name="Medium Grid 2" w:semiHidden="0" w:uiPriority="68" w:unhideWhenUsed="0"/>
-    <w:lsdException w:name="Medium Grid 3" w:semiHidden="0" w:uiPriority="69" w:unhideWhenUsed="0"/>
-    <w:lsdException w:name="Dark List" w:semiHidden="0" w:uiPriority="70" w:unhideWhenUsed="0"/>
-    <w:lsdException w:name="Colorful Shading" w:semiHidden="0" w:uiPriority="71" w:unhideWhenUsed="0"/>
-    <w:lsdException w:name="Colorful List" w:semiHidden="0" w:uiPriority="72" w:unhideWhenUsed="0"/>
-    <w:lsdException w:name="Colorful Grid" w:semiHidden="0" w:uiPriority="73" w:unhideWhenUsed="0"/>
-    <w:lsdException w:name="Light Shading Accent 1" w:semiHidden="0" w:uiPriority="60" w:unhideWhenUsed="0"/>
-    <w:lsdException w:name="Light List Accent 1" w:semiHidden="0" w:uiPriority="61" w:unhideWhenUsed="0"/>
-    <w:lsdException w:name="Light Grid Accent 1" w:semiHidden="0" w:uiPriority="62" w:unhideWhenUsed="0"/>
-    <w:lsdException w:name="Medium Shading 1 Accent 1" w:semiHidden="0" w:uiPriority="63" w:unhideWhenUsed="0"/>
-    <w:lsdException w:name="Medium Shading 2 Accent 1" w:semiHidden="0" w:uiPriority="64" w:unhideWhenUsed="0"/>
-    <w:lsdException w:name="Medium List 1 Accent 1" w:semiHidden="0" w:uiPriority="65" w:unhideWhenUsed="0"/>
-    <w:lsdException w:name="Revision" w:unhideWhenUsed="0"/>
-    <w:lsdException w:name="List Paragraph" w:semiHidden="0" w:uiPriority="34" w:unhideWhenUsed="0" w:qFormat="1"/>
-    <w:lsdException w:name="Quote" w:semiHidden="0" w:uiPriority="29" w:unhideWhenUsed="0" w:qFormat="1"/>
-    <w:lsdException w:name="Intense Quote" w:semiHidden="0" w:uiPriority="30" w:unhideWhenUsed="0" w:qFormat="1"/>
-    <w:lsdException w:name="Medium List 2 Accent 1" w:semiHidden="0" w:uiPriority="66" w:unhideWhenUsed="0"/>
-    <w:lsdException w:name="Medium Grid 1 Accent 1" w:semiHidden="0" w:uiPriority="67" w:unhideWhenUsed="0"/>
-    <w:lsdException w:name="Medium Grid 2 Accent 1" w:semiHidden="0" w:uiPriority="68" w:unhideWhenUsed="0"/>
-    <w:lsdException w:name="Medium Grid 3 Accent 1" w:semiHidden="0" w:uiPriority="69" w:unhideWhenUsed="0"/>
-    <w:lsdException w:name="Dark List Accent 1" w:semiHidden="0" w:uiPriority="70" w:unhideWhenUsed="0"/>
-    <w:lsdException w:name="Colorful Shading Accent 1" w:semiHidden="0" w:uiPriority="71" w:unhideWhenUsed="0"/>
-    <w:lsdException w:name="Colorful List Accent 1" w:semiHidden="0" w:uiPriority="72" w:unhideWhenUsed="0"/>
-    <w:lsdException w:name="Colorful Grid Accent 1" w:semiHidden="0" w:uiPriority="73" w:unhideWhenUsed="0"/>
-    <w:lsdException w:name="Light Shading Accent 2" w:semiHidden="0" w:uiPriority="60" w:unhideWhenUsed="0"/>
-    <w:lsdException w:name="Light List Accent 2" w:semiHidden="0" w:uiPriority="61" w:unhideWhenUsed="0"/>
-    <w:lsdException w:name="Light Grid Accent 2" w:semiHidden="0" w:uiPriority="62" w:unhideWhenUsed="0"/>
-    <w:lsdException w:name="Medium Shading 1 Accent 2" w:semiHidden="0" w:uiPriority="63" w:unhideWhenUsed="0"/>
-    <w:lsdException w:name="Medium Shading 2 Accent 2" w:semiHidden="0" w:uiPriority="64" w:unhideWhenUsed="0"/>
-    <w:lsdException w:name="Medium List 1 Accent 2" w:semiHidden="0" w:uiPriority="65" w:unhideWhenUsed="0"/>
-    <w:lsdException w:name="Medium List 2 Accent 2" w:semiHidden="0" w:uiPriority="66" w:unhideWhenUsed="0"/>
-    <w:lsdException w:name="Medium Grid 1 Accent 2" w:semiHidden="0" w:uiPriority="67" w:unhideWhenUsed="0"/>
-    <w:lsdException w:name="Medium Grid 2 Accent 2" w:semiHidden="0" w:uiPriority="68" w:unhideWhenUsed="0"/>
-    <w:lsdException w:name="Medium Grid 3 Accent 2" w:semiHidden="0" w:uiPriority="69" w:unhideWhenUsed="0"/>
-    <w:lsdException w:name="Dark List Accent 2" w:semiHidden="0" w:uiPriority="70" w:unhideWhenUsed="0"/>
-    <w:lsdException w:name="Colorful Shading Accent 2" w:semiHidden="0" w:uiPriority="71" w:unhideWhenUsed="0"/>
-    <w:lsdException w:name="Colorful List Accent 2" w:semiHidden="0" w:uiPriority="72" w:unhideWhenUsed="0"/>
-    <w:lsdException w:name="Colorful Grid Accent 2" w:semiHidden="0" w:uiPriority="73" w:unhideWhenUsed="0"/>
-    <w:lsdException w:name="Light Shading Accent 3" w:semiHidden="0" w:uiPriority="60" w:unhideWhenUsed="0"/>
-    <w:lsdException w:name="Light List Accent 3" w:semiHidden="0" w:uiPriority="61" w:unhideWhenUsed="0"/>
-    <w:lsdException w:name="Light Grid Accent 3" w:semiHidden="0" w:uiPriority="62" w:unhideWhenUsed="0"/>
-    <w:lsdException w:name="Medium Shading 1 Accent 3" w:semiHidden="0" w:uiPriority="63" w:unhideWhenUsed="0"/>
-    <w:lsdException w:name="Medium Shading 2 Accent 3" w:semiHidden="0" w:uiPriority="64" w:unhideWhenUsed="0"/>
-    <w:lsdException w:name="Medium List 1 Accent 3" w:semiHidden="0" w:uiPriority="65" w:unhideWhenUsed="0"/>
-    <w:lsdException w:name="Medium List 2 Accent 3" w:semiHidden="0" w:uiPriority="66" w:unhideWhenUsed="0"/>
-    <w:lsdException w:name="Medium Grid 1 Accent 3" w:semiHidden="0" w:uiPriority="67" w:unhideWhenUsed="0"/>
-    <w:lsdException w:name="Medium Grid 2 Accent 3" w:semiHidden="0" w:uiPriority="68" w:unhideWhenUsed="0"/>
-    <w:lsdException w:name="Medium Grid 3 Accent 3" w:semiHidden="0" w:uiPriority="69" w:unhideWhenUsed="0"/>
-    <w:lsdException w:name="Dark List Accent 3" w:semiHidden="0" w:uiPriority="70" w:unhideWhenUsed="0"/>
-    <w:lsdException w:name="Colorful Shading Accent 3" w:semiHidden="0" w:uiPriority="71" w:unhideWhenUsed="0"/>
-    <w:lsdException w:name="Colorful List Accent 3" w:semiHidden="0" w:uiPriority="72" w:unhideWhenUsed="0"/>
-    <w:lsdException w:name="Colorful Grid Accent 3" w:semiHidden="0" w:uiPriority="73" w:unhideWhenUsed="0"/>
-    <w:lsdException w:name="Light Shading Accent 4" w:semiHidden="0" w:uiPriority="60" w:unhideWhenUsed="0"/>
-    <w:lsdException w:name="Light List Accent 4" w:semiHidden="0" w:uiPriority="61" w:unhideWhenUsed="0"/>
-    <w:lsdException w:name="Light Grid Accent 4" w:semiHidden="0" w:uiPriority="62" w:unhideWhenUsed="0"/>
-    <w:lsdException w:name="Medium Shading 1 Accent 4" w:semiHidden="0" w:uiPriority="63" w:unhideWhenUsed="0"/>
-    <w:lsdException w:name="Medium Shading 2 Accent 4" w:semiHidden="0" w:uiPriority="64" w:unhideWhenUsed="0"/>
-    <w:lsdException w:name="Medium List 1 Accent 4" w:semiHidden="0" w:uiPriority="65" w:unhideWhenUsed="0"/>
-    <w:lsdException w:name="Medium List 2 Accent 4" w:semiHidden="0" w:uiPriority="66" w:unhideWhenUsed="0"/>
-    <w:lsdException w:name="Medium Grid 1 Accent 4" w:semiHidden="0" w:uiPriority="67" w:unhideWhenUsed="0"/>
-    <w:lsdException w:name="Medium Grid 2 Accent 4" w:semiHidden="0" w:uiPriority="68" w:unhideWhenUsed="0"/>
-    <w:lsdException w:name="Medium Grid 3 Accent 4" w:semiHidden="0" w:uiPriority="69" w:unhideWhenUsed="0"/>
-    <w:lsdException w:name="Dark List Accent 4" w:semiHidden="0" w:uiPriority="70" w:unhideWhenUsed="0"/>
-    <w:lsdException w:name="Colorful Shading Accent 4" w:semiHidden="0" w:uiPriority="71" w:unhideWhenUsed="0"/>
-    <w:lsdException w:name="Colorful List Accent 4" w:semiHidden="0" w:uiPriority="72" w:unhideWhenUsed="0"/>
-    <w:lsdException w:name="Colorful Grid Accent 4" w:semiHidden="0" w:uiPriority="73" w:unhideWhenUsed="0"/>
-    <w:lsdException w:name="Light Shading Accent 5" w:semiHidden="0" w:uiPriority="60" w:unhideWhenUsed="0"/>
-    <w:lsdException w:name="Light List Accent 5" w:semiHidden="0" w:uiPriority="61" w:unhideWhenUsed="0"/>
-    <w:lsdException w:name="Light Grid Accent 5" w:semiHidden="0" w:uiPriority="62" w:unhideWhenUsed="0"/>
-    <w:lsdException w:name="Medium Shading 1 Accent 5" w:semiHidden="0" w:uiPriority="63" w:unhideWhenUsed="0"/>
-    <w:lsdException w:name="Medium Shading 2 Accent 5" w:semiHidden="0" w:uiPriority="64" w:unhideWhenUsed="0"/>
-    <w:lsdException w:name="Medium List 1 Accent 5" w:semiHidden="0" w:uiPriority="65" w:unhideWhenUsed="0"/>
-    <w:lsdException w:name="Medium List 2 Accent 5" w:semiHidden="0" w:uiPriority="66" w:unhideWhenUsed="0"/>
-    <w:lsdException w:name="Medium Grid 1 Accent 5" w:semiHidden="0" w:uiPriority="67" w:unhideWhenUsed="0"/>
-    <w:lsdException w:name="Medium Grid 2 Accent 5" w:semiHidden="0" w:uiPriority="68" w:unhideWhenUsed="0"/>
-    <w:lsdException w:name="Medium Grid 3 Accent 5" w:semiHidden="0" w:uiPriority="69" w:unhideWhenUsed="0"/>
-    <w:lsdException w:name="Dark List Accent 5" w:semiHidden="0" w:uiPriority="70" w:unhideWhenUsed="0"/>
-    <w:lsdException w:name="Colorful Shading Accent 5" w:semiHidden="0" w:uiPriority="71" w:unhideWhenUsed="0"/>
-    <w:lsdException w:name="Colorful List Accent 5" w:semiHidden="0" w:uiPriority="72" w:unhideWhenUsed="0"/>
-    <w:lsdException w:name="Colorful Grid Accent 5" w:semiHidden="0" w:uiPriority="73" w:unhideWhenUsed="0"/>
-    <w:lsdException w:name="Light Shading Accent 6" w:semiHidden="0" w:uiPriority="60" w:unhideWhenUsed="0"/>
-    <w:lsdException w:name="Light List Accent 6" w:semiHidden="0" w:uiPriority="61" w:unhideWhenUsed="0"/>
-    <w:lsdException w:name="Light Grid Accent 6" w:semiHidden="0" w:uiPriority="62" w:unhideWhenUsed="0"/>
-    <w:lsdException w:name="Medium Shading 1 Accent 6" w:semiHidden="0" w:uiPriority="63" w:unhideWhenUsed="0"/>
-    <w:lsdException w:name="Medium Shading 2 Accent 6" w:semiHidden="0" w:uiPriority="64" w:unhideWhenUsed="0"/>
-    <w:lsdException w:name="Medium List 1 Accent 6" w:semiHidden="0" w:uiPriority="65" w:unhideWhenUsed="0"/>
-    <w:lsdException w:name="Medium List 2 Accent 6" w:semiHidden="0" w:uiPriority="66" w:unhideWhenUsed="0"/>
-    <w:lsdException w:name="Medium Grid 1 Accent 6" w:semiHidden="0" w:uiPriority="67" w:unhideWhenUsed="0"/>
-    <w:lsdException w:name="Medium Grid 2 Accent 6" w:semiHidden="0" w:uiPriority="68" w:unhideWhenUsed="0"/>
-    <w:lsdException w:name="Medium Grid 3 Accent 6" w:semiHidden="0" w:uiPriority="69" w:unhideWhenUsed="0"/>
-    <w:lsdException w:name="Dark List Accent 6" w:semiHidden="0" w:uiPriority="70" w:unhideWhenUsed="0"/>
-    <w:lsdException w:name="Colorful Shading Accent 6" w:semiHidden="0" w:uiPriority="71" w:unhideWhenUsed="0"/>
-    <w:lsdException w:name="Colorful List Accent 6" w:semiHidden="0" w:uiPriority="72" w:unhideWhenUsed="0"/>
-    <w:lsdException w:name="Colorful Grid Accent 6" w:semiHidden="0" w:uiPriority="73" w:unhideWhenUsed="0"/>
-    <w:lsdException w:name="Subtle Emphasis" w:semiHidden="0" w:uiPriority="19" w:unhideWhenUsed="0" w:qFormat="1"/>
-    <w:lsdException w:name="Intense Emphasis" w:semiHidden="0" w:uiPriority="21" w:unhideWhenUsed="0" w:qFormat="1"/>
-    <w:lsdException w:name="Subtle Reference" w:semiHidden="0" w:uiPriority="31" w:unhideWhenUsed="0" w:qFormat="1"/>
-    <w:lsdException w:name="Intense Reference" w:semiHidden="0" w:uiPriority="32" w:unhideWhenUsed="0" w:qFormat="1"/>
-    <w:lsdException w:name="Book Title" w:semiHidden="0" w:uiPriority="33" w:unhideWhenUsed="0" w:qFormat="1"/>
-    <w:lsdException w:name="Bibliography" w:uiPriority="37"/>
-    <w:lsdException w:name="TOC Heading" w:uiPriority="39" w:qFormat="1"/>
+  <w:latentStyles w:defLockedState="0" w:defUIPriority="99" w:defSemiHidden="0" w:defUnhideWhenUsed="0" w:defQFormat="0" w:count="376">
+    <w:lsdException w:name="Normal" w:uiPriority="0" w:qFormat="1"/>
+    <w:lsdException w:name="heading 1" w:uiPriority="9" w:qFormat="1"/>
+    <w:lsdException w:name="heading 2" w:semiHidden="1" w:uiPriority="9" w:unhideWhenUsed="1" w:qFormat="1"/>
+    <w:lsdException w:name="heading 3" w:semiHidden="1" w:uiPriority="9" w:unhideWhenUsed="1" w:qFormat="1"/>
+    <w:lsdException w:name="heading 4" w:semiHidden="1" w:uiPriority="9" w:unhideWhenUsed="1" w:qFormat="1"/>
+    <w:lsdException w:name="heading 5" w:semiHidden="1" w:uiPriority="9" w:unhideWhenUsed="1" w:qFormat="1"/>
+    <w:lsdException w:name="heading 6" w:semiHidden="1" w:uiPriority="9" w:unhideWhenUsed="1" w:qFormat="1"/>
+    <w:lsdException w:name="heading 7" w:semiHidden="1" w:uiPriority="9" w:unhideWhenUsed="1" w:qFormat="1"/>
+    <w:lsdException w:name="heading 8" w:semiHidden="1" w:uiPriority="9" w:unhideWhenUsed="1" w:qFormat="1"/>
+    <w:lsdException w:name="heading 9" w:semiHidden="1" w:uiPriority="9" w:unhideWhenUsed="1" w:qFormat="1"/>
+    <w:lsdException w:name="index 1" w:semiHidden="1" w:unhideWhenUsed="1"/>
+    <w:lsdException w:name="index 2" w:semiHidden="1" w:unhideWhenUsed="1"/>
+    <w:lsdException w:name="index 3" w:semiHidden="1" w:unhideWhenUsed="1"/>
+    <w:lsdException w:name="index 4" w:semiHidden="1" w:unhideWhenUsed="1"/>
+    <w:lsdException w:name="index 5" w:semiHidden="1" w:unhideWhenUsed="1"/>
+    <w:lsdException w:name="index 6" w:semiHidden="1" w:unhideWhenUsed="1"/>
+    <w:lsdException w:name="index 7" w:semiHidden="1" w:unhideWhenUsed="1"/>
+    <w:lsdException w:name="index 8" w:semiHidden="1" w:unhideWhenUsed="1"/>
+    <w:lsdException w:name="index 9" w:semiHidden="1" w:unhideWhenUsed="1"/>
+    <w:lsdException w:name="toc 1" w:semiHidden="1" w:uiPriority="39" w:unhideWhenUsed="1"/>
+    <w:lsdException w:name="toc 2" w:semiHidden="1" w:uiPriority="39" w:unhideWhenUsed="1"/>
+    <w:lsdException w:name="toc 3" w:semiHidden="1" w:uiPriority="39" w:unhideWhenUsed="1"/>
+    <w:lsdException w:name="toc 4" w:semiHidden="1" w:uiPriority="39" w:unhideWhenUsed="1"/>
+    <w:lsdException w:name="toc 5" w:semiHidden="1" w:uiPriority="39" w:unhideWhenUsed="1"/>
+    <w:lsdException w:name="toc 6" w:semiHidden="1" w:uiPriority="39" w:unhideWhenUsed="1"/>
+    <w:lsdException w:name="toc 7" w:semiHidden="1" w:uiPriority="39" w:unhideWhenUsed="1"/>
+    <w:lsdException w:name="toc 8" w:semiHidden="1" w:uiPriority="39" w:unhideWhenUsed="1"/>
+    <w:lsdException w:name="toc 9" w:semiHidden="1" w:uiPriority="39" w:unhideWhenUsed="1"/>
+    <w:lsdException w:name="Normal Indent" w:semiHidden="1" w:unhideWhenUsed="1"/>
+    <w:lsdException w:name="footnote text" w:semiHidden="1" w:unhideWhenUsed="1"/>
+    <w:lsdException w:name="annotation text" w:semiHidden="1" w:unhideWhenUsed="1"/>
+    <w:lsdException w:name="header" w:semiHidden="1" w:unhideWhenUsed="1"/>
+    <w:lsdException w:name="footer" w:semiHidden="1" w:unhideWhenUsed="1"/>
+    <w:lsdException w:name="index heading" w:semiHidden="1" w:unhideWhenUsed="1"/>
+    <w:lsdException w:name="caption" w:semiHidden="1" w:uiPriority="35" w:unhideWhenUsed="1" w:qFormat="1"/>
+    <w:lsdException w:name="table of figures" w:semiHidden="1" w:unhideWhenUsed="1"/>
+    <w:lsdException w:name="envelope address" w:semiHidden="1" w:unhideWhenUsed="1"/>
+    <w:lsdException w:name="envelope return" w:semiHidden="1" w:unhideWhenUsed="1"/>
+    <w:lsdException w:name="footnote reference" w:semiHidden="1" w:unhideWhenUsed="1"/>
+    <w:lsdException w:name="annotation reference" w:semiHidden="1" w:unhideWhenUsed="1"/>
+    <w:lsdException w:name="line number" w:semiHidden="1" w:unhideWhenUsed="1"/>
+    <w:lsdException w:name="page number" w:semiHidden="1" w:unhideWhenUsed="1"/>
+    <w:lsdException w:name="endnote reference" w:semiHidden="1" w:unhideWhenUsed="1"/>
+    <w:lsdException w:name="endnote text" w:semiHidden="1" w:unhideWhenUsed="1"/>
+    <w:lsdException w:name="table of authorities" w:semiHidden="1" w:unhideWhenUsed="1"/>
+    <w:lsdException w:name="macro" w:semiHidden="1" w:unhideWhenUsed="1"/>
+    <w:lsdException w:name="toa heading" w:semiHidden="1" w:unhideWhenUsed="1"/>
+    <w:lsdException w:name="List" w:semiHidden="1" w:unhideWhenUsed="1"/>
+    <w:lsdException w:name="List Bullet" w:semiHidden="1" w:unhideWhenUsed="1"/>
+    <w:lsdException w:name="List Number" w:semiHidden="1" w:unhideWhenUsed="1"/>
+    <w:lsdException w:name="List 2" w:semiHidden="1" w:unhideWhenUsed="1"/>
+    <w:lsdException w:name="List 3" w:semiHidden="1" w:unhideWhenUsed="1"/>
+    <w:lsdException w:name="List 4" w:semiHidden="1" w:unhideWhenUsed="1"/>
+    <w:lsdException w:name="List 5" w:semiHidden="1" w:unhideWhenUsed="1"/>
+    <w:lsdException w:name="List Bullet 2" w:semiHidden="1" w:unhideWhenUsed="1"/>
+    <w:lsdException w:name="List Bullet 3" w:semiHidden="1" w:unhideWhenUsed="1"/>
+    <w:lsdException w:name="List Bullet 4" w:semiHidden="1" w:unhideWhenUsed="1"/>
+    <w:lsdException w:name="List Bullet 5" w:semiHidden="1" w:unhideWhenUsed="1"/>
+    <w:lsdException w:name="List Number 2" w:semiHidden="1" w:unhideWhenUsed="1"/>
+    <w:lsdException w:name="List Number 3" w:semiHidden="1" w:unhideWhenUsed="1"/>
+    <w:lsdException w:name="List Number 4" w:semiHidden="1" w:unhideWhenUsed="1"/>
+    <w:lsdException w:name="List Number 5" w:semiHidden="1" w:unhideWhenUsed="1"/>
+    <w:lsdException w:name="Title" w:uiPriority="10" w:qFormat="1"/>
+    <w:lsdException w:name="Closing" w:semiHidden="1" w:unhideWhenUsed="1"/>
+    <w:lsdException w:name="Signature" w:semiHidden="1" w:unhideWhenUsed="1"/>
+    <w:lsdException w:name="Default Paragraph Font" w:semiHidden="1" w:uiPriority="1" w:unhideWhenUsed="1"/>
+    <w:lsdException w:name="Body Text" w:semiHidden="1" w:unhideWhenUsed="1"/>
+    <w:lsdException w:name="Body Text Indent" w:semiHidden="1" w:unhideWhenUsed="1"/>
+    <w:lsdException w:name="List Continue" w:semiHidden="1" w:unhideWhenUsed="1"/>
+    <w:lsdException w:name="List Continue 2" w:semiHidden="1" w:unhideWhenUsed="1"/>
+    <w:lsdException w:name="List Continue 3" w:semiHidden="1" w:unhideWhenUsed="1"/>
+    <w:lsdException w:name="List Continue 4" w:semiHidden="1" w:unhideWhenUsed="1"/>
+    <w:lsdException w:name="List Continue 5" w:semiHidden="1" w:unhideWhenUsed="1"/>
+    <w:lsdException w:name="Message Header" w:semiHidden="1" w:unhideWhenUsed="1"/>
+    <w:lsdException w:name="Subtitle" w:uiPriority="11" w:qFormat="1"/>
+    <w:lsdException w:name="Salutation" w:semiHidden="1" w:unhideWhenUsed="1"/>
+    <w:lsdException w:name="Date" w:semiHidden="1" w:unhideWhenUsed="1"/>
+    <w:lsdException w:name="Body Text First Indent" w:semiHidden="1" w:unhideWhenUsed="1"/>
+    <w:lsdException w:name="Body Text First Indent 2" w:semiHidden="1" w:unhideWhenUsed="1"/>
+    <w:lsdException w:name="Note Heading" w:semiHidden="1" w:unhideWhenUsed="1"/>
+    <w:lsdException w:name="Body Text 2" w:semiHidden="1" w:unhideWhenUsed="1"/>
+    <w:lsdException w:name="Body Text 3" w:semiHidden="1" w:unhideWhenUsed="1"/>
+    <w:lsdException w:name="Body Text Indent 2" w:semiHidden="1" w:unhideWhenUsed="1"/>
+    <w:lsdException w:name="Body Text Indent 3" w:semiHidden="1" w:unhideWhenUsed="1"/>
+    <w:lsdException w:name="Block Text" w:semiHidden="1" w:unhideWhenUsed="1"/>
+    <w:lsdException w:name="Hyperlink" w:semiHidden="1" w:unhideWhenUsed="1"/>
+    <w:lsdException w:name="FollowedHyperlink" w:semiHidden="1" w:unhideWhenUsed="1"/>
+    <w:lsdException w:name="Strong" w:uiPriority="22" w:qFormat="1"/>
+    <w:lsdException w:name="Emphasis" w:uiPriority="20" w:qFormat="1"/>
+    <w:lsdException w:name="Document Map" w:semiHidden="1" w:unhideWhenUsed="1"/>
+    <w:lsdException w:name="Plain Text" w:semiHidden="1" w:unhideWhenUsed="1"/>
+    <w:lsdException w:name="E-mail Signature" w:semiHidden="1" w:unhideWhenUsed="1"/>
+    <w:lsdException w:name="HTML Top of Form" w:semiHidden="1" w:unhideWhenUsed="1"/>
+    <w:lsdException w:name="HTML Bottom of Form" w:semiHidden="1" w:unhideWhenUsed="1"/>
+    <w:lsdException w:name="Normal (Web)" w:semiHidden="1" w:unhideWhenUsed="1"/>
+    <w:lsdException w:name="HTML Acronym" w:semiHidden="1" w:unhideWhenUsed="1"/>
+    <w:lsdException w:name="HTML Address" w:semiHidden="1" w:unhideWhenUsed="1"/>
+    <w:lsdException w:name="HTML Cite" w:semiHidden="1" w:unhideWhenUsed="1"/>
+    <w:lsdException w:name="HTML Code" w:semiHidden="1" w:unhideWhenUsed="1"/>
+    <w:lsdException w:name="HTML Definition" w:semiHidden="1" w:unhideWhenUsed="1"/>
+    <w:lsdException w:name="HTML Keyboard" w:semiHidden="1" w:unhideWhenUsed="1"/>
+    <w:lsdException w:name="HTML Preformatted" w:semiHidden="1" w:unhideWhenUsed="1"/>
+    <w:lsdException w:name="HTML Sample" w:semiHidden="1" w:unhideWhenUsed="1"/>
+    <w:lsdException w:name="HTML Typewriter" w:semiHidden="1" w:unhideWhenUsed="1"/>
+    <w:lsdException w:name="HTML Variable" w:semiHidden="1" w:unhideWhenUsed="1"/>
+    <w:lsdException w:name="Normal Table" w:semiHidden="1" w:unhideWhenUsed="1"/>
+    <w:lsdException w:name="annotation subject" w:semiHidden="1" w:unhideWhenUsed="1"/>
+    <w:lsdException w:name="No List" w:semiHidden="1" w:unhideWhenUsed="1"/>
+    <w:lsdException w:name="Outline List 1" w:semiHidden="1" w:unhideWhenUsed="1"/>
+    <w:lsdException w:name="Outline List 2" w:semiHidden="1" w:unhideWhenUsed="1"/>
+    <w:lsdException w:name="Outline List 3" w:semiHidden="1" w:unhideWhenUsed="1"/>
+    <w:lsdException w:name="Table Simple 1" w:semiHidden="1" w:unhideWhenUsed="1"/>
+    <w:lsdException w:name="Table Simple 2" w:semiHidden="1" w:unhideWhenUsed="1"/>
+    <w:lsdException w:name="Table Simple 3" w:semiHidden="1" w:unhideWhenUsed="1"/>
+    <w:lsdException w:name="Table Classic 1" w:semiHidden="1" w:unhideWhenUsed="1"/>
+    <w:lsdException w:name="Table Classic 2" w:semiHidden="1" w:unhideWhenUsed="1"/>
+    <w:lsdException w:name="Table Classic 3" w:semiHidden="1" w:unhideWhenUsed="1"/>
+    <w:lsdException w:name="Table Classic 4" w:semiHidden="1" w:unhideWhenUsed="1"/>
+    <w:lsdException w:name="Table Colorful 1" w:semiHidden="1" w:unhideWhenUsed="1"/>
+    <w:lsdException w:name="Table Colorful 2" w:semiHidden="1" w:unhideWhenUsed="1"/>
+    <w:lsdException w:name="Table Colorful 3" w:semiHidden="1" w:unhideWhenUsed="1"/>
+    <w:lsdException w:name="Table Columns 1" w:semiHidden="1" w:unhideWhenUsed="1"/>
+    <w:lsdException w:name="Table Columns 2" w:semiHidden="1" w:unhideWhenUsed="1"/>
+    <w:lsdException w:name="Table Columns 3" w:semiHidden="1" w:unhideWhenUsed="1"/>
+    <w:lsdException w:name="Table Columns 4" w:semiHidden="1" w:unhideWhenUsed="1"/>
+    <w:lsdException w:name="Table Columns 5" w:semiHidden="1" w:unhideWhenUsed="1"/>
+    <w:lsdException w:name="Table Grid 1" w:semiHidden="1" w:unhideWhenUsed="1"/>
+    <w:lsdException w:name="Table Grid 2" w:semiHidden="1" w:unhideWhenUsed="1"/>
+    <w:lsdException w:name="Table Grid 3" w:semiHidden="1" w:unhideWhenUsed="1"/>
+    <w:lsdException w:name="Table Grid 4" w:semiHidden="1" w:unhideWhenUsed="1"/>
+    <w:lsdException w:name="Table Grid 5" w:semiHidden="1" w:unhideWhenUsed="1"/>
+    <w:lsdException w:name="Table Grid 6" w:semiHidden="1" w:unhideWhenUsed="1"/>
+    <w:lsdException w:name="Table Grid 7" w:semiHidden="1" w:unhideWhenUsed="1"/>
+    <w:lsdException w:name="Table Grid 8" w:semiHidden="1" w:unhideWhenUsed="1"/>
+    <w:lsdException w:name="Table List 1" w:semiHidden="1" w:unhideWhenUsed="1"/>
+    <w:lsdException w:name="Table List 2" w:semiHidden="1" w:unhideWhenUsed="1"/>
+    <w:lsdException w:name="Table List 3" w:semiHidden="1" w:unhideWhenUsed="1"/>
+    <w:lsdException w:name="Table List 4" w:semiHidden="1" w:unhideWhenUsed="1"/>
+    <w:lsdException w:name="Table List 5" w:semiHidden="1" w:unhideWhenUsed="1"/>
+    <w:lsdException w:name="Table List 6" w:semiHidden="1" w:unhideWhenUsed="1"/>
+    <w:lsdException w:name="Table List 7" w:semiHidden="1" w:unhideWhenUsed="1"/>
+    <w:lsdException w:name="Table List 8" w:semiHidden="1" w:unhideWhenUsed="1"/>
+    <w:lsdException w:name="Table 3D effects 1" w:semiHidden="1" w:unhideWhenUsed="1"/>
+    <w:lsdException w:name="Table 3D effects 2" w:semiHidden="1" w:unhideWhenUsed="1"/>
+    <w:lsdException w:name="Table 3D effects 3" w:semiHidden="1" w:unhideWhenUsed="1"/>
+    <w:lsdException w:name="Table Contemporary" w:semiHidden="1" w:unhideWhenUsed="1"/>
+    <w:lsdException w:name="Table Elegant" w:semiHidden="1" w:unhideWhenUsed="1"/>
+    <w:lsdException w:name="Table Professional" w:semiHidden="1" w:unhideWhenUsed="1"/>
+    <w:lsdException w:name="Table Subtle 1" w:semiHidden="1" w:unhideWhenUsed="1"/>
+    <w:lsdException w:name="Table Subtle 2" w:semiHidden="1" w:unhideWhenUsed="1"/>
+    <w:lsdException w:name="Table Web 1" w:semiHidden="1" w:unhideWhenUsed="1"/>
+    <w:lsdException w:name="Table Web 2" w:semiHidden="1" w:unhideWhenUsed="1"/>
+    <w:lsdException w:name="Table Web 3" w:semiHidden="1" w:unhideWhenUsed="1"/>
+    <w:lsdException w:name="Balloon Text" w:semiHidden="1" w:unhideWhenUsed="1"/>
+    <w:lsdException w:name="Table Grid" w:semiHidden="1" w:uiPriority="59" w:unhideWhenUsed="1"/>
+    <w:lsdException w:name="Table Theme" w:semiHidden="1" w:unhideWhenUsed="1"/>
+    <w:lsdException w:name="Placeholder Text" w:semiHidden="1"/>
+    <w:lsdException w:name="No Spacing" w:uiPriority="1" w:qFormat="1"/>
+    <w:lsdException w:name="Light Shading" w:uiPriority="60"/>
+    <w:lsdException w:name="Light List" w:uiPriority="61"/>
+    <w:lsdException w:name="Light Grid" w:uiPriority="62"/>
+    <w:lsdException w:name="Medium Shading 1" w:uiPriority="63"/>
+    <w:lsdException w:name="Medium Shading 2" w:uiPriority="64"/>
+    <w:lsdException w:name="Medium List 1" w:uiPriority="65"/>
+    <w:lsdException w:name="Medium List 2" w:uiPriority="66"/>
+    <w:lsdException w:name="Medium Grid 1" w:uiPriority="67"/>
+    <w:lsdException w:name="Medium Grid 2" w:uiPriority="68"/>
+    <w:lsdException w:name="Medium Grid 3" w:uiPriority="69"/>
+    <w:lsdException w:name="Dark List" w:uiPriority="70"/>
+    <w:lsdException w:name="Colorful Shading" w:uiPriority="71"/>
+    <w:lsdException w:name="Colorful List" w:uiPriority="72"/>
+    <w:lsdException w:name="Colorful Grid" w:uiPriority="73"/>
+    <w:lsdException w:name="Light Shading Accent 1" w:uiPriority="60"/>
+    <w:lsdException w:name="Light List Accent 1" w:uiPriority="61"/>
+    <w:lsdException w:name="Light Grid Accent 1" w:uiPriority="62"/>
+    <w:lsdException w:name="Medium Shading 1 Accent 1" w:uiPriority="63"/>
+    <w:lsdException w:name="Medium Shading 2 Accent 1" w:uiPriority="64"/>
+    <w:lsdException w:name="Medium List 1 Accent 1" w:uiPriority="65"/>
+    <w:lsdException w:name="Revision" w:semiHidden="1"/>
+    <w:lsdException w:name="List Paragraph" w:uiPriority="34" w:qFormat="1"/>
+    <w:lsdException w:name="Quote" w:uiPriority="29" w:qFormat="1"/>
+    <w:lsdException w:name="Intense Quote" w:uiPriority="30" w:qFormat="1"/>
+    <w:lsdException w:name="Medium List 2 Accent 1" w:uiPriority="66"/>
+    <w:lsdException w:name="Medium Grid 1 Accent 1" w:uiPriority="67"/>
+    <w:lsdException w:name="Medium Grid 2 Accent 1" w:uiPriority="68"/>
+    <w:lsdException w:name="Medium Grid 3 Accent 1" w:uiPriority="69"/>
+    <w:lsdException w:name="Dark List Accent 1" w:uiPriority="70"/>
+    <w:lsdException w:name="Colorful Shading Accent 1" w:uiPriority="71"/>
+    <w:lsdException w:name="Colorful List Accent 1" w:uiPriority="72"/>
+    <w:lsdException w:name="Colorful Grid Accent 1" w:uiPriority="73"/>
+    <w:lsdException w:name="Light Shading Accent 2" w:uiPriority="60"/>
+    <w:lsdException w:name="Light List Accent 2" w:uiPriority="61"/>
+    <w:lsdException w:name="Light Grid Accent 2" w:uiPriority="62"/>
+    <w:lsdException w:name="Medium Shading 1 Accent 2" w:uiPriority="63"/>
+    <w:lsdException w:name="Medium Shading 2 Accent 2" w:uiPriority="64"/>
+    <w:lsdException w:name="Medium List 1 Accent 2" w:uiPriority="65"/>
+    <w:lsdException w:name="Medium List 2 Accent 2" w:uiPriority="66"/>
+    <w:lsdException w:name="Medium Grid 1 Accent 2" w:uiPriority="67"/>
+    <w:lsdException w:name="Medium Grid 2 Accent 2" w:uiPriority="68"/>
+    <w:lsdException w:name="Medium Grid 3 Accent 2" w:uiPriority="69"/>
+    <w:lsdException w:name="Dark List Accent 2" w:uiPriority="70"/>
+    <w:lsdException w:name="Colorful Shading Accent 2" w:uiPriority="71"/>
+    <w:lsdException w:name="Colorful List Accent 2" w:uiPriority="72"/>
+    <w:lsdException w:name="Colorful Grid Accent 2" w:uiPriority="73"/>
+    <w:lsdException w:name="Light Shading Accent 3" w:uiPriority="60"/>
+    <w:lsdException w:name="Light List Accent 3" w:uiPriority="61"/>
+    <w:lsdException w:name="Light Grid Accent 3" w:uiPriority="62"/>
+    <w:lsdException w:name="Medium Shading 1 Accent 3" w:uiPriority="63"/>
+    <w:lsdException w:name="Medium Shading 2 Accent 3" w:uiPriority="64"/>
+    <w:lsdException w:name="Medium List 1 Accent 3" w:uiPriority="65"/>
+    <w:lsdException w:name="Medium List 2 Accent 3" w:uiPriority="66"/>
+    <w:lsdException w:name="Medium Grid 1 Accent 3" w:uiPriority="67"/>
+    <w:lsdException w:name="Medium Grid 2 Accent 3" w:uiPriority="68"/>
+    <w:lsdException w:name="Medium Grid 3 Accent 3" w:uiPriority="69"/>
+    <w:lsdException w:name="Dark List Accent 3" w:uiPriority="70"/>
+    <w:lsdException w:name="Colorful Shading Accent 3" w:uiPriority="71"/>
+    <w:lsdException w:name="Colorful List Accent 3" w:uiPriority="72"/>
+    <w:lsdException w:name="Colorful Grid Accent 3" w:uiPriority="73"/>
+    <w:lsdException w:name="Light Shading Accent 4" w:uiPriority="60"/>
+    <w:lsdException w:name="Light List Accent 4" w:uiPriority="61"/>
+    <w:lsdException w:name="Light Grid Accent 4" w:uiPriority="62"/>
+    <w:lsdException w:name="Medium Shading 1 Accent 4" w:uiPriority="63"/>
+    <w:lsdException w:name="Medium Shading 2 Accent 4" w:uiPriority="64"/>
+    <w:lsdException w:name="Medium List 1 Accent 4" w:uiPriority="65"/>
+    <w:lsdException w:name="Medium List 2 Accent 4" w:uiPriority="66"/>
+    <w:lsdException w:name="Medium Grid 1 Accent 4" w:uiPriority="67"/>
+    <w:lsdException w:name="Medium Grid 2 Accent 4" w:uiPriority="68"/>
+    <w:lsdException w:name="Medium Grid 3 Accent 4" w:uiPriority="69"/>
+    <w:lsdException w:name="Dark List Accent 4" w:uiPriority="70"/>
+    <w:lsdException w:name="Colorful Shading Accent 4" w:uiPriority="71"/>
+    <w:lsdException w:name="Colorful List Accent 4" w:uiPriority="72"/>
+    <w:lsdException w:name="Colorful Grid Accent 4" w:uiPriority="73"/>
+    <w:lsdException w:name="Light Shading Accent 5" w:uiPriority="60"/>
+    <w:lsdException w:name="Light List Accent 5" w:uiPriority="61"/>
+    <w:lsdException w:name="Light Grid Accent 5" w:uiPriority="62"/>
+    <w:lsdException w:name="Medium Shading 1 Accent 5" w:uiPriority="63"/>
+    <w:lsdException w:name="Medium Shading 2 Accent 5" w:uiPriority="64"/>
+    <w:lsdException w:name="Medium List 1 Accent 5" w:uiPriority="65"/>
+    <w:lsdException w:name="Medium List 2 Accent 5" w:uiPriority="66"/>
+    <w:lsdException w:name="Medium Grid 1 Accent 5" w:uiPriority="67"/>
+    <w:lsdException w:name="Medium Grid 2 Accent 5" w:uiPriority="68"/>
+    <w:lsdException w:name="Medium Grid 3 Accent 5" w:uiPriority="69"/>
+    <w:lsdException w:name="Dark List Accent 5" w:uiPriority="70"/>
+    <w:lsdException w:name="Colorful Shading Accent 5" w:uiPriority="71"/>
+    <w:lsdException w:name="Colorful List Accent 5" w:uiPriority="72"/>
+    <w:lsdException w:name="Colorful Grid Accent 5" w:uiPriority="73"/>
+    <w:lsdException w:name="Light Shading Accent 6" w:uiPriority="60"/>
+    <w:lsdException w:name="Light List Accent 6" w:uiPriority="61"/>
+    <w:lsdException w:name="Light Grid Accent 6" w:uiPriority="62"/>
+    <w:lsdException w:name="Medium Shading 1 Accent 6" w:uiPriority="63"/>
+    <w:lsdException w:name="Medium Shading 2 Accent 6" w:uiPriority="64"/>
+    <w:lsdException w:name="Medium List 1 Accent 6" w:uiPriority="65"/>
+    <w:lsdException w:name="Medium List 2 Accent 6" w:uiPriority="66"/>
+    <w:lsdException w:name="Medium Grid 1 Accent 6" w:uiPriority="67"/>
+    <w:lsdException w:name="Medium Grid 2 Accent 6" w:uiPriority="68"/>
+    <w:lsdException w:name="Medium Grid 3 Accent 6" w:uiPriority="69"/>
+    <w:lsdException w:name="Dark List Accent 6" w:uiPriority="70"/>
+    <w:lsdException w:name="Colorful Shading Accent 6" w:uiPriority="71"/>
+    <w:lsdException w:name="Colorful List Accent 6" w:uiPriority="72"/>
+    <w:lsdException w:name="Colorful Grid Accent 6" w:uiPriority="73"/>
+    <w:lsdException w:name="Subtle Emphasis" w:uiPriority="19" w:qFormat="1"/>
+    <w:lsdException w:name="Intense Emphasis" w:uiPriority="21" w:qFormat="1"/>
+    <w:lsdException w:name="Subtle Reference" w:uiPriority="31" w:qFormat="1"/>
+    <w:lsdException w:name="Intense Reference" w:uiPriority="32" w:qFormat="1"/>
+    <w:lsdException w:name="Book Title" w:uiPriority="33" w:qFormat="1"/>
+    <w:lsdException w:name="Bibliography" w:semiHidden="1" w:uiPriority="37" w:unhideWhenUsed="1"/>
+    <w:lsdException w:name="TOC Heading" w:semiHidden="1" w:uiPriority="39" w:unhideWhenUsed="1" w:qFormat="1"/>
+    <w:lsdException w:name="Plain Table 1" w:uiPriority="41"/>
+    <w:lsdException w:name="Plain Table 2" w:uiPriority="42"/>
+    <w:lsdException w:name="Plain Table 3" w:uiPriority="43"/>
+    <w:lsdException w:name="Plain Table 4" w:uiPriority="44"/>
+    <w:lsdException w:name="Plain Table 5" w:uiPriority="45"/>
+    <w:lsdException w:name="Grid Table Light" w:uiPriority="40"/>
+    <w:lsdException w:name="Grid Table 1 Light" w:uiPriority="46"/>
+    <w:lsdException w:name="Grid Table 2" w:uiPriority="47"/>
+    <w:lsdException w:name="Grid Table 3" w:uiPriority="48"/>
+    <w:lsdException w:name="Grid Table 4" w:uiPriority="49"/>
+    <w:lsdException w:name="Grid Table 5 Dark" w:uiPriority="50"/>
+    <w:lsdException w:name="Grid Table 6 Colorful" w:uiPriority="51"/>
+    <w:lsdException w:name="Grid Table 7 Colorful" w:uiPriority="52"/>
+    <w:lsdException w:name="Grid Table 1 Light Accent 1" w:uiPriority="46"/>
+    <w:lsdException w:name="Grid Table 2 Accent 1" w:uiPriority="47"/>
+    <w:lsdException w:name="Grid Table 3 Accent 1" w:uiPriority="48"/>
+    <w:lsdException w:name="Grid Table 4 Accent 1" w:uiPriority="49"/>
+    <w:lsdException w:name="Grid Table 5 Dark Accent 1" w:uiPriority="50"/>
+    <w:lsdException w:name="Grid Table 6 Colorful Accent 1" w:uiPriority="51"/>
+    <w:lsdException w:name="Grid Table 7 Colorful Accent 1" w:uiPriority="52"/>
+    <w:lsdException w:name="Grid Table 1 Light Accent 2" w:uiPriority="46"/>
+    <w:lsdException w:name="Grid Table 2 Accent 2" w:uiPriority="47"/>
+    <w:lsdException w:name="Grid Table 3 Accent 2" w:uiPriority="48"/>
+    <w:lsdException w:name="Grid Table 4 Accent 2" w:uiPriority="49"/>
+    <w:lsdException w:name="Grid Table 5 Dark Accent 2" w:uiPriority="50"/>
+    <w:lsdException w:name="Grid Table 6 Colorful Accent 2" w:uiPriority="51"/>
+    <w:lsdException w:name="Grid Table 7 Colorful Accent 2" w:uiPriority="52"/>
+    <w:lsdException w:name="Grid Table 1 Light Accent 3" w:uiPriority="46"/>
+    <w:lsdException w:name="Grid Table 2 Accent 3" w:uiPriority="47"/>
+    <w:lsdException w:name="Grid Table 3 Accent 3" w:uiPriority="48"/>
+    <w:lsdException w:name="Grid Table 4 Accent 3" w:uiPriority="49"/>
+    <w:lsdException w:name="Grid Table 5 Dark Accent 3" w:uiPriority="50"/>
+    <w:lsdException w:name="Grid Table 6 Colorful Accent 3" w:uiPriority="51"/>
+    <w:lsdException w:name="Grid Table 7 Colorful Accent 3" w:uiPriority="52"/>
+    <w:lsdException w:name="Grid Table 1 Light Accent 4" w:uiPriority="46"/>
+    <w:lsdException w:name="Grid Table 2 Accent 4" w:uiPriority="47"/>
+    <w:lsdException w:name="Grid Table 3 Accent 4" w:uiPriority="48"/>
+    <w:lsdException w:name="Grid Table 4 Accent 4" w:uiPriority="49"/>
+    <w:lsdException w:name="Grid Table 5 Dark Accent 4" w:uiPriority="50"/>
+    <w:lsdException w:name="Grid Table 6 Colorful Accent 4" w:uiPriority="51"/>
+    <w:lsdException w:name="Grid Table 7 Colorful Accent 4" w:uiPriority="52"/>
+    <w:lsdException w:name="Grid Table 1 Light Accent 5" w:uiPriority="46"/>
+    <w:lsdException w:name="Grid Table 2 Accent 5" w:uiPriority="47"/>
+    <w:lsdException w:name="Grid Table 3 Accent 5" w:uiPriority="48"/>
+    <w:lsdException w:name="Grid Table 4 Accent 5" w:uiPriority="49"/>
+    <w:lsdException w:name="Grid Table 5 Dark Accent 5" w:uiPriority="50"/>
+    <w:lsdException w:name="Grid Table 6 Colorful Accent 5" w:uiPriority="51"/>
+    <w:lsdException w:name="Grid Table 7 Colorful Accent 5" w:uiPriority="52"/>
+    <w:lsdException w:name="Grid Table 1 Light Accent 6" w:uiPriority="46"/>
+    <w:lsdException w:name="Grid Table 2 Accent 6" w:uiPriority="47"/>
+    <w:lsdException w:name="Grid Table 3 Accent 6" w:uiPriority="48"/>
+    <w:lsdException w:name="Grid Table 4 Accent 6" w:uiPriority="49"/>
+    <w:lsdException w:name="Grid Table 5 Dark Accent 6" w:uiPriority="50"/>
+    <w:lsdException w:name="Grid Table 6 Colorful Accent 6" w:uiPriority="51"/>
+    <w:lsdException w:name="Grid Table 7 Colorful Accent 6" w:uiPriority="52"/>
+    <w:lsdException w:name="List Table 1 Light" w:uiPriority="46"/>
+    <w:lsdException w:name="List Table 2" w:uiPriority="47"/>
+    <w:lsdException w:name="List Table 3" w:uiPriority="48"/>
+    <w:lsdException w:name="List Table 4" w:uiPriority="49"/>
+    <w:lsdException w:name="List Table 5 Dark" w:uiPriority="50"/>
+    <w:lsdException w:name="List Table 6 Colorful" w:uiPriority="51"/>
+    <w:lsdException w:name="List Table 7 Colorful" w:uiPriority="52"/>
+    <w:lsdException w:name="List Table 1 Light Accent 1" w:uiPriority="46"/>
+    <w:lsdException w:name="List Table 2 Accent 1" w:uiPriority="47"/>
+    <w:lsdException w:name="List Table 3 Accent 1" w:uiPriority="48"/>
+    <w:lsdException w:name="List Table 4 Accent 1" w:uiPriority="49"/>
+    <w:lsdException w:name="List Table 5 Dark Accent 1" w:uiPriority="50"/>
+    <w:lsdException w:name="List Table 6 Colorful Accent 1" w:uiPriority="51"/>
+    <w:lsdException w:name="List Table 7 Colorful Accent 1" w:uiPriority="52"/>
+    <w:lsdException w:name="List Table 1 Light Accent 2" w:uiPriority="46"/>
+    <w:lsdException w:name="List Table 2 Accent 2" w:uiPriority="47"/>
+    <w:lsdException w:name="List Table 3 Accent 2" w:uiPriority="48"/>
+    <w:lsdException w:name="List Table 4 Accent 2" w:uiPriority="49"/>
+    <w:lsdException w:name="List Table 5 Dark Accent 2" w:uiPriority="50"/>
+    <w:lsdException w:name="List Table 6 Colorful Accent 2" w:uiPriority="51"/>
+    <w:lsdException w:name="List Table 7 Colorful Accent 2" w:uiPriority="52"/>
+    <w:lsdException w:name="List Table 1 Light Accent 3" w:uiPriority="46"/>
+    <w:lsdException w:name="List Table 2 Accent 3" w:uiPriority="47"/>
+    <w:lsdException w:name="List Table 3 Accent 3" w:uiPriority="48"/>
+    <w:lsdException w:name="List Table 4 Accent 3" w:uiPriority="49"/>
+    <w:lsdException w:name="List Table 5 Dark Accent 3" w:uiPriority="50"/>
+    <w:lsdException w:name="List Table 6 Colorful Accent 3" w:uiPriority="51"/>
+    <w:lsdException w:name="List Table 7 Colorful Accent 3" w:uiPriority="52"/>
+    <w:lsdException w:name="List Table 1 Light Accent 4" w:uiPriority="46"/>
+    <w:lsdException w:name="List Table 2 Accent 4" w:uiPriority="47"/>
+    <w:lsdException w:name="List Table 3 Accent 4" w:uiPriority="48"/>
+    <w:lsdException w:name="List Table 4 Accent 4" w:uiPriority="49"/>
+    <w:lsdException w:name="List Table 5 Dark Accent 4" w:uiPriority="50"/>
+    <w:lsdException w:name="List Table 6 Colorful Accent 4" w:uiPriority="51"/>
+    <w:lsdException w:name="List Table 7 Colorful Accent 4" w:uiPriority="52"/>
+    <w:lsdException w:name="List Table 1 Light Accent 5" w:uiPriority="46"/>
+    <w:lsdException w:name="List Table 2 Accent 5" w:uiPriority="47"/>
+    <w:lsdException w:name="List Table 3 Accent 5" w:uiPriority="48"/>
+    <w:lsdException w:name="List Table 4 Accent 5" w:uiPriority="49"/>
+    <w:lsdException w:name="List Table 5 Dark Accent 5" w:uiPriority="50"/>
+    <w:lsdException w:name="List Table 6 Colorful Accent 5" w:uiPriority="51"/>
+    <w:lsdException w:name="List Table 7 Colorful Accent 5" w:uiPriority="52"/>
+    <w:lsdException w:name="List Table 1 Light Accent 6" w:uiPriority="46"/>
+    <w:lsdException w:name="List Table 2 Accent 6" w:uiPriority="47"/>
+    <w:lsdException w:name="List Table 3 Accent 6" w:uiPriority="48"/>
+    <w:lsdException w:name="List Table 4 Accent 6" w:uiPriority="49"/>
+    <w:lsdException w:name="List Table 5 Dark Accent 6" w:uiPriority="50"/>
+    <w:lsdException w:name="List Table 6 Colorful Accent 6" w:uiPriority="51"/>
+    <w:lsdException w:name="List Table 7 Colorful Accent 6" w:uiPriority="52"/>
+    <w:lsdException w:name="Mention" w:semiHidden="1" w:unhideWhenUsed="1"/>
+    <w:lsdException w:name="Smart Hyperlink" w:semiHidden="1" w:unhideWhenUsed="1"/>
+    <w:lsdException w:name="Hashtag" w:semiHidden="1" w:unhideWhenUsed="1"/>
+    <w:lsdException w:name="Unresolved Mention" w:semiHidden="1" w:unhideWhenUsed="1"/>
+    <w:lsdException w:name="Smart Link" w:semiHidden="1" w:unhideWhenUsed="1"/>
   </w:latentStyles>
   <w:style w:type="paragraph" w:default="1" w:styleId="Normal">
     <w:name w:val="Normal"/>

</xml_diff>